<commit_message>
Fix: Loại trừ LoaiBenhAn_Id = 41 trong query BenhAnType.sql để tránh lấy sai loại bệnh án
</commit_message>
<xml_diff>
--- a/TomTatBenhAn_WPF/Templates/TemplateTomTat1.docx
+++ b/TomTatBenhAn_WPF/Templates/TemplateTomTat1.docx
@@ -246,6 +246,7 @@
                 <w:szCs w:val="28"/>
               </w:rPr>
             </w:pPr>
+            <w:proofErr w:type="spellStart"/>
             <w:r>
               <w:rPr>
                 <w:color w:val="000000"/>
@@ -254,6 +255,7 @@
               </w:rPr>
               <w:t>Số</w:t>
             </w:r>
+            <w:proofErr w:type="spellEnd"/>
             <w:r>
               <w:rPr>
                 <w:color w:val="000000"/>
@@ -426,6 +428,7 @@
                 <w:u w:val="single"/>
               </w:rPr>
             </w:pPr>
+            <w:proofErr w:type="spellStart"/>
             <w:r>
               <w:rPr>
                 <w:b/>
@@ -433,8 +436,9 @@
                 <w:szCs w:val="26"/>
                 <w:u w:val="single"/>
               </w:rPr>
-              <w:t xml:space="preserve">Độc lập </w:t>
-            </w:r>
+              <w:t>Độc</w:t>
+            </w:r>
+            <w:proofErr w:type="spellEnd"/>
             <w:r>
               <w:rPr>
                 <w:b/>
@@ -442,9 +446,9 @@
                 <w:szCs w:val="26"/>
                 <w:u w:val="single"/>
               </w:rPr>
-              <w:noBreakHyphen/>
-              <w:t xml:space="preserve"> Tự do </w:t>
-            </w:r>
+              <w:t xml:space="preserve"> </w:t>
+            </w:r>
+            <w:proofErr w:type="spellStart"/>
             <w:r>
               <w:rPr>
                 <w:b/>
@@ -452,9 +456,89 @@
                 <w:szCs w:val="26"/>
                 <w:u w:val="single"/>
               </w:rPr>
+              <w:t>lập</w:t>
+            </w:r>
+            <w:proofErr w:type="spellEnd"/>
+            <w:r>
+              <w:rPr>
+                <w:b/>
+                <w:color w:val="000000"/>
+                <w:szCs w:val="26"/>
+                <w:u w:val="single"/>
+              </w:rPr>
+              <w:t xml:space="preserve"> </w:t>
+            </w:r>
+            <w:r>
+              <w:rPr>
+                <w:b/>
+                <w:color w:val="000000"/>
+                <w:szCs w:val="26"/>
+                <w:u w:val="single"/>
+              </w:rPr>
               <w:noBreakHyphen/>
-              <w:t xml:space="preserve"> Hạnh phúc</w:t>
-            </w:r>
+              <w:t xml:space="preserve"> </w:t>
+            </w:r>
+            <w:proofErr w:type="spellStart"/>
+            <w:r>
+              <w:rPr>
+                <w:b/>
+                <w:color w:val="000000"/>
+                <w:szCs w:val="26"/>
+                <w:u w:val="single"/>
+              </w:rPr>
+              <w:t>Tự</w:t>
+            </w:r>
+            <w:proofErr w:type="spellEnd"/>
+            <w:r>
+              <w:rPr>
+                <w:b/>
+                <w:color w:val="000000"/>
+                <w:szCs w:val="26"/>
+                <w:u w:val="single"/>
+              </w:rPr>
+              <w:t xml:space="preserve"> do </w:t>
+            </w:r>
+            <w:r>
+              <w:rPr>
+                <w:b/>
+                <w:color w:val="000000"/>
+                <w:szCs w:val="26"/>
+                <w:u w:val="single"/>
+              </w:rPr>
+              <w:noBreakHyphen/>
+              <w:t xml:space="preserve"> </w:t>
+            </w:r>
+            <w:proofErr w:type="spellStart"/>
+            <w:r>
+              <w:rPr>
+                <w:b/>
+                <w:color w:val="000000"/>
+                <w:szCs w:val="26"/>
+                <w:u w:val="single"/>
+              </w:rPr>
+              <w:t>Hạnh</w:t>
+            </w:r>
+            <w:proofErr w:type="spellEnd"/>
+            <w:r>
+              <w:rPr>
+                <w:b/>
+                <w:color w:val="000000"/>
+                <w:szCs w:val="26"/>
+                <w:u w:val="single"/>
+              </w:rPr>
+              <w:t xml:space="preserve"> </w:t>
+            </w:r>
+            <w:proofErr w:type="spellStart"/>
+            <w:r>
+              <w:rPr>
+                <w:b/>
+                <w:color w:val="000000"/>
+                <w:szCs w:val="26"/>
+                <w:u w:val="single"/>
+              </w:rPr>
+              <w:t>phúc</w:t>
+            </w:r>
+            <w:proofErr w:type="spellEnd"/>
           </w:p>
           <w:p>
             <w:pPr>
@@ -520,8 +604,9 @@
           <w:sz w:val="32"/>
           <w:szCs w:val="30"/>
         </w:rPr>
-        <w:t>BẢN TÓM  TẮT  HỒ</w:t>
-      </w:r>
+        <w:t xml:space="preserve">BẢN </w:t>
+      </w:r>
+      <w:proofErr w:type="gramStart"/>
       <w:r>
         <w:rPr>
           <w:rFonts w:cs="Times New Roman"/>
@@ -530,8 +615,9 @@
           <w:sz w:val="32"/>
           <w:szCs w:val="30"/>
         </w:rPr>
-        <w:t xml:space="preserve">  SƠ </w:t>
-      </w:r>
+        <w:t>TÓM  TẮT</w:t>
+      </w:r>
+      <w:proofErr w:type="gramEnd"/>
       <w:r>
         <w:rPr>
           <w:rFonts w:cs="Times New Roman"/>
@@ -540,8 +626,9 @@
           <w:sz w:val="32"/>
           <w:szCs w:val="30"/>
         </w:rPr>
-        <w:t xml:space="preserve"> BỆ</w:t>
-      </w:r>
+        <w:t xml:space="preserve">  </w:t>
+      </w:r>
+      <w:proofErr w:type="gramStart"/>
       <w:r>
         <w:rPr>
           <w:rFonts w:cs="Times New Roman"/>
@@ -550,7 +637,7 @@
           <w:sz w:val="32"/>
           <w:szCs w:val="30"/>
         </w:rPr>
-        <w:t xml:space="preserve">NH  </w:t>
+        <w:t>HỒ</w:t>
       </w:r>
       <w:r>
         <w:rPr>
@@ -560,8 +647,61 @@
           <w:sz w:val="32"/>
           <w:szCs w:val="30"/>
         </w:rPr>
+        <w:t xml:space="preserve">  SƠ</w:t>
+      </w:r>
+      <w:proofErr w:type="gramEnd"/>
+      <w:r>
+        <w:rPr>
+          <w:rFonts w:cs="Times New Roman"/>
+          <w:b/>
+          <w:color w:val="000000"/>
+          <w:sz w:val="32"/>
+          <w:szCs w:val="30"/>
+        </w:rPr>
+        <w:t xml:space="preserve"> </w:t>
+      </w:r>
+      <w:r>
+        <w:rPr>
+          <w:rFonts w:cs="Times New Roman"/>
+          <w:b/>
+          <w:color w:val="000000"/>
+          <w:sz w:val="32"/>
+          <w:szCs w:val="30"/>
+        </w:rPr>
+        <w:t xml:space="preserve"> </w:t>
+      </w:r>
+      <w:proofErr w:type="gramStart"/>
+      <w:r>
+        <w:rPr>
+          <w:rFonts w:cs="Times New Roman"/>
+          <w:b/>
+          <w:color w:val="000000"/>
+          <w:sz w:val="32"/>
+          <w:szCs w:val="30"/>
+        </w:rPr>
+        <w:t>BỆ</w:t>
+      </w:r>
+      <w:r>
+        <w:rPr>
+          <w:rFonts w:cs="Times New Roman"/>
+          <w:b/>
+          <w:color w:val="000000"/>
+          <w:sz w:val="32"/>
+          <w:szCs w:val="30"/>
+        </w:rPr>
+        <w:t xml:space="preserve">NH  </w:t>
+      </w:r>
+      <w:r>
+        <w:rPr>
+          <w:rFonts w:cs="Times New Roman"/>
+          <w:b/>
+          <w:color w:val="000000"/>
+          <w:sz w:val="32"/>
+          <w:szCs w:val="30"/>
+        </w:rPr>
         <w:t>ÁN</w:t>
       </w:r>
+      <w:proofErr w:type="gramEnd"/>
     </w:p>
     <w:p>
       <w:pPr>
@@ -631,7 +771,73 @@
           <w:sz w:val="28"/>
           <w:szCs w:val="28"/>
         </w:rPr>
-        <w:t>1. Họ và tên:</w:t>
+        <w:t xml:space="preserve">1. </w:t>
+      </w:r>
+      <w:proofErr w:type="spellStart"/>
+      <w:r>
+        <w:rPr>
+          <w:rFonts w:cs="Times New Roman"/>
+          <w:b/>
+          <w:color w:val="000000"/>
+          <w:sz w:val="28"/>
+          <w:szCs w:val="28"/>
+        </w:rPr>
+        <w:t>Họ</w:t>
+      </w:r>
+      <w:proofErr w:type="spellEnd"/>
+      <w:r>
+        <w:rPr>
+          <w:rFonts w:cs="Times New Roman"/>
+          <w:b/>
+          <w:color w:val="000000"/>
+          <w:sz w:val="28"/>
+          <w:szCs w:val="28"/>
+        </w:rPr>
+        <w:t xml:space="preserve"> </w:t>
+      </w:r>
+      <w:proofErr w:type="spellStart"/>
+      <w:r>
+        <w:rPr>
+          <w:rFonts w:cs="Times New Roman"/>
+          <w:b/>
+          <w:color w:val="000000"/>
+          <w:sz w:val="28"/>
+          <w:szCs w:val="28"/>
+        </w:rPr>
+        <w:t>và</w:t>
+      </w:r>
+      <w:proofErr w:type="spellEnd"/>
+      <w:r>
+        <w:rPr>
+          <w:rFonts w:cs="Times New Roman"/>
+          <w:b/>
+          <w:color w:val="000000"/>
+          <w:sz w:val="28"/>
+          <w:szCs w:val="28"/>
+        </w:rPr>
+        <w:t xml:space="preserve"> </w:t>
+      </w:r>
+      <w:proofErr w:type="spellStart"/>
+      <w:r>
+        <w:rPr>
+          <w:rFonts w:cs="Times New Roman"/>
+          <w:b/>
+          <w:color w:val="000000"/>
+          <w:sz w:val="28"/>
+          <w:szCs w:val="28"/>
+        </w:rPr>
+        <w:t>tên</w:t>
+      </w:r>
+      <w:proofErr w:type="spellEnd"/>
+      <w:r>
+        <w:rPr>
+          <w:rFonts w:cs="Times New Roman"/>
+          <w:b/>
+          <w:color w:val="000000"/>
+          <w:sz w:val="28"/>
+          <w:szCs w:val="28"/>
+        </w:rPr>
+        <w:t>:</w:t>
       </w:r>
       <w:r>
         <w:rPr>
@@ -673,8 +879,42 @@
           <w:sz w:val="28"/>
           <w:szCs w:val="28"/>
         </w:rPr>
-        <w:t>2. Ngày sinh</w:t>
-      </w:r>
+        <w:t xml:space="preserve">2. </w:t>
+      </w:r>
+      <w:proofErr w:type="spellStart"/>
+      <w:r>
+        <w:rPr>
+          <w:rFonts w:cs="Times New Roman"/>
+          <w:b/>
+          <w:color w:val="000000"/>
+          <w:sz w:val="28"/>
+          <w:szCs w:val="28"/>
+        </w:rPr>
+        <w:t>Ngày</w:t>
+      </w:r>
+      <w:proofErr w:type="spellEnd"/>
+      <w:r>
+        <w:rPr>
+          <w:rFonts w:cs="Times New Roman"/>
+          <w:b/>
+          <w:color w:val="000000"/>
+          <w:sz w:val="28"/>
+          <w:szCs w:val="28"/>
+        </w:rPr>
+        <w:t xml:space="preserve"> </w:t>
+      </w:r>
+      <w:proofErr w:type="spellStart"/>
+      <w:r>
+        <w:rPr>
+          <w:rFonts w:cs="Times New Roman"/>
+          <w:b/>
+          <w:color w:val="000000"/>
+          <w:sz w:val="28"/>
+          <w:szCs w:val="28"/>
+        </w:rPr>
+        <w:t>sinh</w:t>
+      </w:r>
+      <w:proofErr w:type="spellEnd"/>
       <w:r>
         <w:rPr>
           <w:rFonts w:cs="Times New Roman"/>
@@ -707,15 +947,27 @@
         </w:rPr>
         <w:t xml:space="preserve">  </w:t>
       </w:r>
-      <w:r>
-        <w:rPr>
-          <w:rFonts w:cs="Times New Roman"/>
-          <w:b/>
-          <w:color w:val="000000"/>
-          <w:sz w:val="28"/>
-          <w:szCs w:val="28"/>
-        </w:rPr>
-        <w:t xml:space="preserve">Tuổi: </w:t>
+      <w:proofErr w:type="spellStart"/>
+      <w:r>
+        <w:rPr>
+          <w:rFonts w:cs="Times New Roman"/>
+          <w:b/>
+          <w:color w:val="000000"/>
+          <w:sz w:val="28"/>
+          <w:szCs w:val="28"/>
+        </w:rPr>
+        <w:t>Tuổi</w:t>
+      </w:r>
+      <w:proofErr w:type="spellEnd"/>
+      <w:r>
+        <w:rPr>
+          <w:rFonts w:cs="Times New Roman"/>
+          <w:b/>
+          <w:color w:val="000000"/>
+          <w:sz w:val="28"/>
+          <w:szCs w:val="28"/>
+        </w:rPr>
+        <w:t xml:space="preserve">: </w:t>
       </w:r>
       <w:bookmarkStart w:id="3" w:name="BN_Tuoi"/>
       <w:bookmarkEnd w:id="3"/>
@@ -744,7 +996,29 @@
           <w:sz w:val="28"/>
           <w:szCs w:val="28"/>
         </w:rPr>
-        <w:t>3. Giới tính</w:t>
+        <w:t xml:space="preserve">3. </w:t>
+      </w:r>
+      <w:proofErr w:type="spellStart"/>
+      <w:r>
+        <w:rPr>
+          <w:rFonts w:cs="Times New Roman"/>
+          <w:b/>
+          <w:color w:val="000000"/>
+          <w:sz w:val="28"/>
+          <w:szCs w:val="28"/>
+        </w:rPr>
+        <w:t>Giới</w:t>
+      </w:r>
+      <w:proofErr w:type="spellEnd"/>
+      <w:r>
+        <w:rPr>
+          <w:rFonts w:cs="Times New Roman"/>
+          <w:b/>
+          <w:color w:val="000000"/>
+          <w:sz w:val="28"/>
+          <w:szCs w:val="28"/>
+        </w:rPr>
+        <w:t xml:space="preserve"> tính</w:t>
       </w:r>
       <w:r>
         <w:rPr>
@@ -817,7 +1091,51 @@
           <w:szCs w:val="28"/>
         </w:rPr>
         <w:tab/>
-        <w:t xml:space="preserve">4. Dân tộc: </w:t>
+        <w:t xml:space="preserve">4. </w:t>
+      </w:r>
+      <w:proofErr w:type="spellStart"/>
+      <w:r>
+        <w:rPr>
+          <w:rFonts w:cs="Times New Roman"/>
+          <w:b/>
+          <w:color w:val="000000"/>
+          <w:sz w:val="28"/>
+          <w:szCs w:val="28"/>
+        </w:rPr>
+        <w:t>Dân</w:t>
+      </w:r>
+      <w:proofErr w:type="spellEnd"/>
+      <w:r>
+        <w:rPr>
+          <w:rFonts w:cs="Times New Roman"/>
+          <w:b/>
+          <w:color w:val="000000"/>
+          <w:sz w:val="28"/>
+          <w:szCs w:val="28"/>
+        </w:rPr>
+        <w:t xml:space="preserve"> </w:t>
+      </w:r>
+      <w:proofErr w:type="spellStart"/>
+      <w:r>
+        <w:rPr>
+          <w:rFonts w:cs="Times New Roman"/>
+          <w:b/>
+          <w:color w:val="000000"/>
+          <w:sz w:val="28"/>
+          <w:szCs w:val="28"/>
+        </w:rPr>
+        <w:t>tộc</w:t>
+      </w:r>
+      <w:proofErr w:type="spellEnd"/>
+      <w:r>
+        <w:rPr>
+          <w:rFonts w:cs="Times New Roman"/>
+          <w:b/>
+          <w:color w:val="000000"/>
+          <w:sz w:val="28"/>
+          <w:szCs w:val="28"/>
+        </w:rPr>
+        <w:t xml:space="preserve">: </w:t>
       </w:r>
       <w:bookmarkStart w:id="5" w:name="BN_DanToc"/>
       <w:bookmarkEnd w:id="5"/>
@@ -845,8 +1163,86 @@
           <w:sz w:val="28"/>
           <w:szCs w:val="28"/>
         </w:rPr>
-        <w:t>5. Địa chỉ cư trú</w:t>
-      </w:r>
+        <w:t xml:space="preserve">5. </w:t>
+      </w:r>
+      <w:proofErr w:type="spellStart"/>
+      <w:r>
+        <w:rPr>
+          <w:rFonts w:cs="Times New Roman"/>
+          <w:b/>
+          <w:color w:val="000000"/>
+          <w:sz w:val="28"/>
+          <w:szCs w:val="28"/>
+        </w:rPr>
+        <w:t>Địa</w:t>
+      </w:r>
+      <w:proofErr w:type="spellEnd"/>
+      <w:r>
+        <w:rPr>
+          <w:rFonts w:cs="Times New Roman"/>
+          <w:b/>
+          <w:color w:val="000000"/>
+          <w:sz w:val="28"/>
+          <w:szCs w:val="28"/>
+        </w:rPr>
+        <w:t xml:space="preserve"> </w:t>
+      </w:r>
+      <w:proofErr w:type="spellStart"/>
+      <w:r>
+        <w:rPr>
+          <w:rFonts w:cs="Times New Roman"/>
+          <w:b/>
+          <w:color w:val="000000"/>
+          <w:sz w:val="28"/>
+          <w:szCs w:val="28"/>
+        </w:rPr>
+        <w:t>chỉ</w:t>
+      </w:r>
+      <w:proofErr w:type="spellEnd"/>
+      <w:r>
+        <w:rPr>
+          <w:rFonts w:cs="Times New Roman"/>
+          <w:b/>
+          <w:color w:val="000000"/>
+          <w:sz w:val="28"/>
+          <w:szCs w:val="28"/>
+        </w:rPr>
+        <w:t xml:space="preserve"> </w:t>
+      </w:r>
+      <w:proofErr w:type="spellStart"/>
+      <w:r>
+        <w:rPr>
+          <w:rFonts w:cs="Times New Roman"/>
+          <w:b/>
+          <w:color w:val="000000"/>
+          <w:sz w:val="28"/>
+          <w:szCs w:val="28"/>
+        </w:rPr>
+        <w:t>cư</w:t>
+      </w:r>
+      <w:proofErr w:type="spellEnd"/>
+      <w:r>
+        <w:rPr>
+          <w:rFonts w:cs="Times New Roman"/>
+          <w:b/>
+          <w:color w:val="000000"/>
+          <w:sz w:val="28"/>
+          <w:szCs w:val="28"/>
+        </w:rPr>
+        <w:t xml:space="preserve"> </w:t>
+      </w:r>
+      <w:proofErr w:type="spellStart"/>
+      <w:r>
+        <w:rPr>
+          <w:rFonts w:cs="Times New Roman"/>
+          <w:b/>
+          <w:color w:val="000000"/>
+          <w:sz w:val="28"/>
+          <w:szCs w:val="28"/>
+        </w:rPr>
+        <w:t>trú</w:t>
+      </w:r>
+      <w:proofErr w:type="spellEnd"/>
       <w:r>
         <w:rPr>
           <w:rFonts w:cs="Times New Roman"/>
@@ -909,7 +1305,51 @@
           <w:sz w:val="28"/>
           <w:szCs w:val="28"/>
         </w:rPr>
-        <w:t>6. Số thẻ BHYT</w:t>
+        <w:t xml:space="preserve">6. </w:t>
+      </w:r>
+      <w:proofErr w:type="spellStart"/>
+      <w:r>
+        <w:rPr>
+          <w:rFonts w:cs="Times New Roman"/>
+          <w:b/>
+          <w:color w:val="000000"/>
+          <w:sz w:val="28"/>
+          <w:szCs w:val="28"/>
+        </w:rPr>
+        <w:t>Số</w:t>
+      </w:r>
+      <w:proofErr w:type="spellEnd"/>
+      <w:r>
+        <w:rPr>
+          <w:rFonts w:cs="Times New Roman"/>
+          <w:b/>
+          <w:color w:val="000000"/>
+          <w:sz w:val="28"/>
+          <w:szCs w:val="28"/>
+        </w:rPr>
+        <w:t xml:space="preserve"> </w:t>
+      </w:r>
+      <w:proofErr w:type="spellStart"/>
+      <w:r>
+        <w:rPr>
+          <w:rFonts w:cs="Times New Roman"/>
+          <w:b/>
+          <w:color w:val="000000"/>
+          <w:sz w:val="28"/>
+          <w:szCs w:val="28"/>
+        </w:rPr>
+        <w:t>thẻ</w:t>
+      </w:r>
+      <w:proofErr w:type="spellEnd"/>
+      <w:r>
+        <w:rPr>
+          <w:rFonts w:cs="Times New Roman"/>
+          <w:b/>
+          <w:color w:val="000000"/>
+          <w:sz w:val="28"/>
+          <w:szCs w:val="28"/>
+        </w:rPr>
+        <w:t xml:space="preserve"> BHYT</w:t>
       </w:r>
       <w:r>
         <w:rPr>
@@ -956,7 +1396,183 @@
           <w:sz w:val="28"/>
           <w:szCs w:val="28"/>
         </w:rPr>
-        <w:t>7. Số căn cước/Hộ Chiếu/ Mã định danh:</w:t>
+        <w:t xml:space="preserve">7. </w:t>
+      </w:r>
+      <w:proofErr w:type="spellStart"/>
+      <w:r>
+        <w:rPr>
+          <w:rFonts w:cs="Times New Roman"/>
+          <w:b/>
+          <w:color w:val="000000"/>
+          <w:sz w:val="28"/>
+          <w:szCs w:val="28"/>
+        </w:rPr>
+        <w:t>Số</w:t>
+      </w:r>
+      <w:proofErr w:type="spellEnd"/>
+      <w:r>
+        <w:rPr>
+          <w:rFonts w:cs="Times New Roman"/>
+          <w:b/>
+          <w:color w:val="000000"/>
+          <w:sz w:val="28"/>
+          <w:szCs w:val="28"/>
+        </w:rPr>
+        <w:t xml:space="preserve"> </w:t>
+      </w:r>
+      <w:proofErr w:type="spellStart"/>
+      <w:r>
+        <w:rPr>
+          <w:rFonts w:cs="Times New Roman"/>
+          <w:b/>
+          <w:color w:val="000000"/>
+          <w:sz w:val="28"/>
+          <w:szCs w:val="28"/>
+        </w:rPr>
+        <w:t>căn</w:t>
+      </w:r>
+      <w:proofErr w:type="spellEnd"/>
+      <w:r>
+        <w:rPr>
+          <w:rFonts w:cs="Times New Roman"/>
+          <w:b/>
+          <w:color w:val="000000"/>
+          <w:sz w:val="28"/>
+          <w:szCs w:val="28"/>
+        </w:rPr>
+        <w:t xml:space="preserve"> </w:t>
+      </w:r>
+      <w:proofErr w:type="spellStart"/>
+      <w:r>
+        <w:rPr>
+          <w:rFonts w:cs="Times New Roman"/>
+          <w:b/>
+          <w:color w:val="000000"/>
+          <w:sz w:val="28"/>
+          <w:szCs w:val="28"/>
+        </w:rPr>
+        <w:t>cước</w:t>
+      </w:r>
+      <w:proofErr w:type="spellEnd"/>
+      <w:r>
+        <w:rPr>
+          <w:rFonts w:cs="Times New Roman"/>
+          <w:b/>
+          <w:color w:val="000000"/>
+          <w:sz w:val="28"/>
+          <w:szCs w:val="28"/>
+        </w:rPr>
+        <w:t>/</w:t>
+      </w:r>
+      <w:proofErr w:type="spellStart"/>
+      <w:r>
+        <w:rPr>
+          <w:rFonts w:cs="Times New Roman"/>
+          <w:b/>
+          <w:color w:val="000000"/>
+          <w:sz w:val="28"/>
+          <w:szCs w:val="28"/>
+        </w:rPr>
+        <w:t>Hộ</w:t>
+      </w:r>
+      <w:proofErr w:type="spellEnd"/>
+      <w:r>
+        <w:rPr>
+          <w:rFonts w:cs="Times New Roman"/>
+          <w:b/>
+          <w:color w:val="000000"/>
+          <w:sz w:val="28"/>
+          <w:szCs w:val="28"/>
+        </w:rPr>
+        <w:t xml:space="preserve"> </w:t>
+      </w:r>
+      <w:proofErr w:type="spellStart"/>
+      <w:r>
+        <w:rPr>
+          <w:rFonts w:cs="Times New Roman"/>
+          <w:b/>
+          <w:color w:val="000000"/>
+          <w:sz w:val="28"/>
+          <w:szCs w:val="28"/>
+        </w:rPr>
+        <w:t>Chiếu</w:t>
+      </w:r>
+      <w:proofErr w:type="spellEnd"/>
+      <w:r>
+        <w:rPr>
+          <w:rFonts w:cs="Times New Roman"/>
+          <w:b/>
+          <w:color w:val="000000"/>
+          <w:sz w:val="28"/>
+          <w:szCs w:val="28"/>
+        </w:rPr>
+        <w:t xml:space="preserve">/ </w:t>
+      </w:r>
+      <w:proofErr w:type="spellStart"/>
+      <w:r>
+        <w:rPr>
+          <w:rFonts w:cs="Times New Roman"/>
+          <w:b/>
+          <w:color w:val="000000"/>
+          <w:sz w:val="28"/>
+          <w:szCs w:val="28"/>
+        </w:rPr>
+        <w:t>Mã</w:t>
+      </w:r>
+      <w:proofErr w:type="spellEnd"/>
+      <w:r>
+        <w:rPr>
+          <w:rFonts w:cs="Times New Roman"/>
+          <w:b/>
+          <w:color w:val="000000"/>
+          <w:sz w:val="28"/>
+          <w:szCs w:val="28"/>
+        </w:rPr>
+        <w:t xml:space="preserve"> </w:t>
+      </w:r>
+      <w:proofErr w:type="spellStart"/>
+      <w:r>
+        <w:rPr>
+          <w:rFonts w:cs="Times New Roman"/>
+          <w:b/>
+          <w:color w:val="000000"/>
+          <w:sz w:val="28"/>
+          <w:szCs w:val="28"/>
+        </w:rPr>
+        <w:t>định</w:t>
+      </w:r>
+      <w:proofErr w:type="spellEnd"/>
+      <w:r>
+        <w:rPr>
+          <w:rFonts w:cs="Times New Roman"/>
+          <w:b/>
+          <w:color w:val="000000"/>
+          <w:sz w:val="28"/>
+          <w:szCs w:val="28"/>
+        </w:rPr>
+        <w:t xml:space="preserve"> </w:t>
+      </w:r>
+      <w:proofErr w:type="spellStart"/>
+      <w:r>
+        <w:rPr>
+          <w:rFonts w:cs="Times New Roman"/>
+          <w:b/>
+          <w:color w:val="000000"/>
+          <w:sz w:val="28"/>
+          <w:szCs w:val="28"/>
+        </w:rPr>
+        <w:t>danh</w:t>
+      </w:r>
+      <w:proofErr w:type="spellEnd"/>
+      <w:r>
+        <w:rPr>
+          <w:rFonts w:cs="Times New Roman"/>
+          <w:b/>
+          <w:color w:val="000000"/>
+          <w:sz w:val="28"/>
+          <w:szCs w:val="28"/>
+        </w:rPr>
+        <w:t>:</w:t>
       </w:r>
       <w:r>
         <w:rPr>
@@ -997,8 +1613,69 @@
           <w:szCs w:val="28"/>
           <w:lang w:val="fr-FR"/>
         </w:rPr>
-        <w:t>8. Bệnh án số</w:t>
-      </w:r>
+        <w:t xml:space="preserve">8. </w:t>
+      </w:r>
+      <w:proofErr w:type="spellStart"/>
+      <w:r>
+        <w:rPr>
+          <w:rFonts w:cs="Times New Roman"/>
+          <w:b/>
+          <w:color w:val="000000"/>
+          <w:sz w:val="28"/>
+          <w:szCs w:val="28"/>
+          <w:lang w:val="fr-FR"/>
+        </w:rPr>
+        <w:t>Bệnh</w:t>
+      </w:r>
+      <w:proofErr w:type="spellEnd"/>
+      <w:r>
+        <w:rPr>
+          <w:rFonts w:cs="Times New Roman"/>
+          <w:b/>
+          <w:color w:val="000000"/>
+          <w:sz w:val="28"/>
+          <w:szCs w:val="28"/>
+          <w:lang w:val="fr-FR"/>
+        </w:rPr>
+        <w:t xml:space="preserve"> </w:t>
+      </w:r>
+      <w:proofErr w:type="spellStart"/>
+      <w:r>
+        <w:rPr>
+          <w:rFonts w:cs="Times New Roman"/>
+          <w:b/>
+          <w:color w:val="000000"/>
+          <w:sz w:val="28"/>
+          <w:szCs w:val="28"/>
+          <w:lang w:val="fr-FR"/>
+        </w:rPr>
+        <w:t>án</w:t>
+      </w:r>
+      <w:proofErr w:type="spellEnd"/>
+      <w:r>
+        <w:rPr>
+          <w:rFonts w:cs="Times New Roman"/>
+          <w:b/>
+          <w:color w:val="000000"/>
+          <w:sz w:val="28"/>
+          <w:szCs w:val="28"/>
+          <w:lang w:val="fr-FR"/>
+        </w:rPr>
+        <w:t xml:space="preserve"> </w:t>
+      </w:r>
+      <w:proofErr w:type="spellStart"/>
+      <w:r>
+        <w:rPr>
+          <w:rFonts w:cs="Times New Roman"/>
+          <w:b/>
+          <w:color w:val="000000"/>
+          <w:sz w:val="28"/>
+          <w:szCs w:val="28"/>
+          <w:lang w:val="fr-FR"/>
+        </w:rPr>
+        <w:t>số</w:t>
+      </w:r>
+      <w:proofErr w:type="spellEnd"/>
       <w:r>
         <w:rPr>
           <w:rFonts w:cs="Times New Roman"/>
@@ -1041,6 +1718,7 @@
         </w:rPr>
         <w:tab/>
       </w:r>
+      <w:proofErr w:type="spellStart"/>
       <w:r>
         <w:rPr>
           <w:rFonts w:cs="Times New Roman"/>
@@ -1050,7 +1728,43 @@
           <w:szCs w:val="28"/>
           <w:lang w:val="fr-FR"/>
         </w:rPr>
-        <w:t>Mã y tế:</w:t>
+        <w:t>Mã</w:t>
+      </w:r>
+      <w:proofErr w:type="spellEnd"/>
+      <w:r>
+        <w:rPr>
+          <w:rFonts w:cs="Times New Roman"/>
+          <w:b/>
+          <w:color w:val="000000"/>
+          <w:sz w:val="28"/>
+          <w:szCs w:val="28"/>
+          <w:lang w:val="fr-FR"/>
+        </w:rPr>
+        <w:t xml:space="preserve"> y </w:t>
+      </w:r>
+      <w:proofErr w:type="spellStart"/>
+      <w:r>
+        <w:rPr>
+          <w:rFonts w:cs="Times New Roman"/>
+          <w:b/>
+          <w:color w:val="000000"/>
+          <w:sz w:val="28"/>
+          <w:szCs w:val="28"/>
+          <w:lang w:val="fr-FR"/>
+        </w:rPr>
+        <w:t>tế</w:t>
+      </w:r>
+      <w:proofErr w:type="spellEnd"/>
+      <w:r>
+        <w:rPr>
+          <w:rFonts w:cs="Times New Roman"/>
+          <w:b/>
+          <w:color w:val="000000"/>
+          <w:sz w:val="28"/>
+          <w:szCs w:val="28"/>
+          <w:lang w:val="fr-FR"/>
+        </w:rPr>
+        <w:t>:</w:t>
       </w:r>
       <w:r>
         <w:rPr>
@@ -1113,7 +1827,79 @@
           <w:szCs w:val="28"/>
           <w:lang w:val="fr-FR"/>
         </w:rPr>
-        <w:t xml:space="preserve">9. Vào viện ngày: </w:t>
+        <w:t xml:space="preserve">9. </w:t>
+      </w:r>
+      <w:proofErr w:type="spellStart"/>
+      <w:r>
+        <w:rPr>
+          <w:rFonts w:cs="Times New Roman"/>
+          <w:b/>
+          <w:color w:val="000000"/>
+          <w:sz w:val="28"/>
+          <w:szCs w:val="28"/>
+          <w:lang w:val="fr-FR"/>
+        </w:rPr>
+        <w:t>Vào</w:t>
+      </w:r>
+      <w:proofErr w:type="spellEnd"/>
+      <w:r>
+        <w:rPr>
+          <w:rFonts w:cs="Times New Roman"/>
+          <w:b/>
+          <w:color w:val="000000"/>
+          <w:sz w:val="28"/>
+          <w:szCs w:val="28"/>
+          <w:lang w:val="fr-FR"/>
+        </w:rPr>
+        <w:t xml:space="preserve"> </w:t>
+      </w:r>
+      <w:proofErr w:type="spellStart"/>
+      <w:r>
+        <w:rPr>
+          <w:rFonts w:cs="Times New Roman"/>
+          <w:b/>
+          <w:color w:val="000000"/>
+          <w:sz w:val="28"/>
+          <w:szCs w:val="28"/>
+          <w:lang w:val="fr-FR"/>
+        </w:rPr>
+        <w:t>viện</w:t>
+      </w:r>
+      <w:proofErr w:type="spellEnd"/>
+      <w:r>
+        <w:rPr>
+          <w:rFonts w:cs="Times New Roman"/>
+          <w:b/>
+          <w:color w:val="000000"/>
+          <w:sz w:val="28"/>
+          <w:szCs w:val="28"/>
+          <w:lang w:val="fr-FR"/>
+        </w:rPr>
+        <w:t xml:space="preserve"> </w:t>
+      </w:r>
+      <w:proofErr w:type="spellStart"/>
+      <w:r>
+        <w:rPr>
+          <w:rFonts w:cs="Times New Roman"/>
+          <w:b/>
+          <w:color w:val="000000"/>
+          <w:sz w:val="28"/>
+          <w:szCs w:val="28"/>
+          <w:lang w:val="fr-FR"/>
+        </w:rPr>
+        <w:t>ngày</w:t>
+      </w:r>
+      <w:proofErr w:type="spellEnd"/>
+      <w:r>
+        <w:rPr>
+          <w:rFonts w:cs="Times New Roman"/>
+          <w:b/>
+          <w:color w:val="000000"/>
+          <w:sz w:val="28"/>
+          <w:szCs w:val="28"/>
+          <w:lang w:val="fr-FR"/>
+        </w:rPr>
+        <w:t xml:space="preserve">: </w:t>
       </w:r>
       <w:r>
         <w:rPr>
@@ -1154,7 +1940,55 @@
           <w:szCs w:val="28"/>
           <w:lang w:val="fr-FR"/>
         </w:rPr>
-        <w:t xml:space="preserve">    Ra viện ngày: </w:t>
+        <w:t xml:space="preserve">    Ra </w:t>
+      </w:r>
+      <w:proofErr w:type="spellStart"/>
+      <w:r>
+        <w:rPr>
+          <w:rFonts w:cs="Times New Roman"/>
+          <w:b/>
+          <w:color w:val="000000"/>
+          <w:sz w:val="28"/>
+          <w:szCs w:val="28"/>
+          <w:lang w:val="fr-FR"/>
+        </w:rPr>
+        <w:t>viện</w:t>
+      </w:r>
+      <w:proofErr w:type="spellEnd"/>
+      <w:r>
+        <w:rPr>
+          <w:rFonts w:cs="Times New Roman"/>
+          <w:b/>
+          <w:color w:val="000000"/>
+          <w:sz w:val="28"/>
+          <w:szCs w:val="28"/>
+          <w:lang w:val="fr-FR"/>
+        </w:rPr>
+        <w:t xml:space="preserve"> </w:t>
+      </w:r>
+      <w:proofErr w:type="spellStart"/>
+      <w:r>
+        <w:rPr>
+          <w:rFonts w:cs="Times New Roman"/>
+          <w:b/>
+          <w:color w:val="000000"/>
+          <w:sz w:val="28"/>
+          <w:szCs w:val="28"/>
+          <w:lang w:val="fr-FR"/>
+        </w:rPr>
+        <w:t>ngày</w:t>
+      </w:r>
+      <w:proofErr w:type="spellEnd"/>
+      <w:r>
+        <w:rPr>
+          <w:rFonts w:cs="Times New Roman"/>
+          <w:b/>
+          <w:color w:val="000000"/>
+          <w:sz w:val="28"/>
+          <w:szCs w:val="28"/>
+          <w:lang w:val="fr-FR"/>
+        </w:rPr>
+        <w:t xml:space="preserve">: </w:t>
       </w:r>
       <w:bookmarkStart w:id="12" w:name="BN_ThoiGianRaVien"/>
       <w:bookmarkEnd w:id="12"/>
@@ -1194,7 +2028,139 @@
           <w:szCs w:val="28"/>
           <w:lang w:val="fr-FR"/>
         </w:rPr>
-        <w:t>(Tên bệnh và mã ICD đính kèm)</w:t>
+        <w:t>(</w:t>
+      </w:r>
+      <w:proofErr w:type="spellStart"/>
+      <w:r>
+        <w:rPr>
+          <w:rFonts w:cs="Times New Roman"/>
+          <w:color w:val="000000"/>
+          <w:sz w:val="28"/>
+          <w:szCs w:val="28"/>
+          <w:lang w:val="fr-FR"/>
+        </w:rPr>
+        <w:t>Tên</w:t>
+      </w:r>
+      <w:proofErr w:type="spellEnd"/>
+      <w:r>
+        <w:rPr>
+          <w:rFonts w:cs="Times New Roman"/>
+          <w:color w:val="000000"/>
+          <w:sz w:val="28"/>
+          <w:szCs w:val="28"/>
+          <w:lang w:val="fr-FR"/>
+        </w:rPr>
+        <w:t xml:space="preserve"> </w:t>
+      </w:r>
+      <w:proofErr w:type="spellStart"/>
+      <w:r>
+        <w:rPr>
+          <w:rFonts w:cs="Times New Roman"/>
+          <w:color w:val="000000"/>
+          <w:sz w:val="28"/>
+          <w:szCs w:val="28"/>
+          <w:lang w:val="fr-FR"/>
+        </w:rPr>
+        <w:t>bệnh</w:t>
+      </w:r>
+      <w:proofErr w:type="spellEnd"/>
+      <w:r>
+        <w:rPr>
+          <w:rFonts w:cs="Times New Roman"/>
+          <w:color w:val="000000"/>
+          <w:sz w:val="28"/>
+          <w:szCs w:val="28"/>
+          <w:lang w:val="fr-FR"/>
+        </w:rPr>
+        <w:t xml:space="preserve"> </w:t>
+      </w:r>
+      <w:proofErr w:type="spellStart"/>
+      <w:r>
+        <w:rPr>
+          <w:rFonts w:cs="Times New Roman"/>
+          <w:color w:val="000000"/>
+          <w:sz w:val="28"/>
+          <w:szCs w:val="28"/>
+          <w:lang w:val="fr-FR"/>
+        </w:rPr>
+        <w:t>và</w:t>
+      </w:r>
+      <w:proofErr w:type="spellEnd"/>
+      <w:r>
+        <w:rPr>
+          <w:rFonts w:cs="Times New Roman"/>
+          <w:color w:val="000000"/>
+          <w:sz w:val="28"/>
+          <w:szCs w:val="28"/>
+          <w:lang w:val="fr-FR"/>
+        </w:rPr>
+        <w:t xml:space="preserve"> </w:t>
+      </w:r>
+      <w:proofErr w:type="spellStart"/>
+      <w:r>
+        <w:rPr>
+          <w:rFonts w:cs="Times New Roman"/>
+          <w:color w:val="000000"/>
+          <w:sz w:val="28"/>
+          <w:szCs w:val="28"/>
+          <w:lang w:val="fr-FR"/>
+        </w:rPr>
+        <w:t>mã</w:t>
+      </w:r>
+      <w:proofErr w:type="spellEnd"/>
+      <w:r>
+        <w:rPr>
+          <w:rFonts w:cs="Times New Roman"/>
+          <w:color w:val="000000"/>
+          <w:sz w:val="28"/>
+          <w:szCs w:val="28"/>
+          <w:lang w:val="fr-FR"/>
+        </w:rPr>
+        <w:t xml:space="preserve"> ICD </w:t>
+      </w:r>
+      <w:proofErr w:type="spellStart"/>
+      <w:r>
+        <w:rPr>
+          <w:rFonts w:cs="Times New Roman"/>
+          <w:color w:val="000000"/>
+          <w:sz w:val="28"/>
+          <w:szCs w:val="28"/>
+          <w:lang w:val="fr-FR"/>
+        </w:rPr>
+        <w:t>đính</w:t>
+      </w:r>
+      <w:proofErr w:type="spellEnd"/>
+      <w:r>
+        <w:rPr>
+          <w:rFonts w:cs="Times New Roman"/>
+          <w:color w:val="000000"/>
+          <w:sz w:val="28"/>
+          <w:szCs w:val="28"/>
+          <w:lang w:val="fr-FR"/>
+        </w:rPr>
+        <w:t xml:space="preserve"> </w:t>
+      </w:r>
+      <w:proofErr w:type="spellStart"/>
+      <w:r>
+        <w:rPr>
+          <w:rFonts w:cs="Times New Roman"/>
+          <w:color w:val="000000"/>
+          <w:sz w:val="28"/>
+          <w:szCs w:val="28"/>
+          <w:lang w:val="fr-FR"/>
+        </w:rPr>
+        <w:t>kèm</w:t>
+      </w:r>
+      <w:proofErr w:type="spellEnd"/>
+      <w:r>
+        <w:rPr>
+          <w:rFonts w:cs="Times New Roman"/>
+          <w:color w:val="000000"/>
+          <w:sz w:val="28"/>
+          <w:szCs w:val="28"/>
+          <w:lang w:val="fr-FR"/>
+        </w:rPr>
+        <w:t>)</w:t>
       </w:r>
     </w:p>
     <w:p>
@@ -1223,7 +2189,103 @@
           <w:szCs w:val="28"/>
           <w:lang w:val="fr-FR"/>
         </w:rPr>
-        <w:t>1. Chẩn đoán vào viện:</w:t>
+        <w:t xml:space="preserve">1. </w:t>
+      </w:r>
+      <w:proofErr w:type="spellStart"/>
+      <w:r>
+        <w:rPr>
+          <w:rFonts w:cs="Times New Roman"/>
+          <w:b/>
+          <w:color w:val="000000"/>
+          <w:sz w:val="28"/>
+          <w:szCs w:val="28"/>
+          <w:lang w:val="fr-FR"/>
+        </w:rPr>
+        <w:t>Chẩn</w:t>
+      </w:r>
+      <w:proofErr w:type="spellEnd"/>
+      <w:r>
+        <w:rPr>
+          <w:rFonts w:cs="Times New Roman"/>
+          <w:b/>
+          <w:color w:val="000000"/>
+          <w:sz w:val="28"/>
+          <w:szCs w:val="28"/>
+          <w:lang w:val="fr-FR"/>
+        </w:rPr>
+        <w:t xml:space="preserve"> </w:t>
+      </w:r>
+      <w:proofErr w:type="spellStart"/>
+      <w:r>
+        <w:rPr>
+          <w:rFonts w:cs="Times New Roman"/>
+          <w:b/>
+          <w:color w:val="000000"/>
+          <w:sz w:val="28"/>
+          <w:szCs w:val="28"/>
+          <w:lang w:val="fr-FR"/>
+        </w:rPr>
+        <w:t>đoán</w:t>
+      </w:r>
+      <w:proofErr w:type="spellEnd"/>
+      <w:r>
+        <w:rPr>
+          <w:rFonts w:cs="Times New Roman"/>
+          <w:b/>
+          <w:color w:val="000000"/>
+          <w:sz w:val="28"/>
+          <w:szCs w:val="28"/>
+          <w:lang w:val="fr-FR"/>
+        </w:rPr>
+        <w:t xml:space="preserve"> </w:t>
+      </w:r>
+      <w:proofErr w:type="spellStart"/>
+      <w:r>
+        <w:rPr>
+          <w:rFonts w:cs="Times New Roman"/>
+          <w:b/>
+          <w:color w:val="000000"/>
+          <w:sz w:val="28"/>
+          <w:szCs w:val="28"/>
+          <w:lang w:val="fr-FR"/>
+        </w:rPr>
+        <w:t>vào</w:t>
+      </w:r>
+      <w:proofErr w:type="spellEnd"/>
+      <w:r>
+        <w:rPr>
+          <w:rFonts w:cs="Times New Roman"/>
+          <w:b/>
+          <w:color w:val="000000"/>
+          <w:sz w:val="28"/>
+          <w:szCs w:val="28"/>
+          <w:lang w:val="fr-FR"/>
+        </w:rPr>
+        <w:t xml:space="preserve"> </w:t>
+      </w:r>
+      <w:proofErr w:type="spellStart"/>
+      <w:r>
+        <w:rPr>
+          <w:rFonts w:cs="Times New Roman"/>
+          <w:b/>
+          <w:color w:val="000000"/>
+          <w:sz w:val="28"/>
+          <w:szCs w:val="28"/>
+          <w:lang w:val="fr-FR"/>
+        </w:rPr>
+        <w:t>viện</w:t>
+      </w:r>
+      <w:proofErr w:type="spellEnd"/>
+      <w:r>
+        <w:rPr>
+          <w:rFonts w:cs="Times New Roman"/>
+          <w:b/>
+          <w:color w:val="000000"/>
+          <w:sz w:val="28"/>
+          <w:szCs w:val="28"/>
+          <w:lang w:val="fr-FR"/>
+        </w:rPr>
+        <w:t>:</w:t>
       </w:r>
       <w:r>
         <w:rPr>
@@ -1254,6 +2316,7 @@
           <w:lang w:val="fr-FR"/>
         </w:rPr>
       </w:pPr>
+      <w:proofErr w:type="spellStart"/>
       <w:r>
         <w:rPr>
           <w:rFonts w:cs="Times New Roman"/>
@@ -1263,8 +2326,33 @@
           <w:szCs w:val="28"/>
           <w:lang w:val="fr-FR"/>
         </w:rPr>
-        <w:t>Bệnh chính</w:t>
-      </w:r>
+        <w:t>Bệnh</w:t>
+      </w:r>
+      <w:proofErr w:type="spellEnd"/>
+      <w:r>
+        <w:rPr>
+          <w:rFonts w:cs="Times New Roman"/>
+          <w:b/>
+          <w:color w:val="000000"/>
+          <w:sz w:val="28"/>
+          <w:szCs w:val="28"/>
+          <w:lang w:val="fr-FR"/>
+        </w:rPr>
+        <w:t xml:space="preserve"> </w:t>
+      </w:r>
+      <w:proofErr w:type="spellStart"/>
+      <w:r>
+        <w:rPr>
+          <w:rFonts w:cs="Times New Roman"/>
+          <w:b/>
+          <w:color w:val="000000"/>
+          <w:sz w:val="28"/>
+          <w:szCs w:val="28"/>
+          <w:lang w:val="fr-FR"/>
+        </w:rPr>
+        <w:t>chính</w:t>
+      </w:r>
+      <w:proofErr w:type="spellEnd"/>
       <w:r>
         <w:rPr>
           <w:rFonts w:cs="Times New Roman"/>
@@ -1371,15 +2459,27 @@
           <w:szCs w:val="28"/>
         </w:rPr>
       </w:pPr>
-      <w:r>
-        <w:rPr>
-          <w:rFonts w:cs="Times New Roman"/>
-          <w:b/>
-          <w:color w:val="000000"/>
-          <w:sz w:val="28"/>
-          <w:szCs w:val="28"/>
-        </w:rPr>
-        <w:t>Mã ICD:</w:t>
+      <w:proofErr w:type="spellStart"/>
+      <w:r>
+        <w:rPr>
+          <w:rFonts w:cs="Times New Roman"/>
+          <w:b/>
+          <w:color w:val="000000"/>
+          <w:sz w:val="28"/>
+          <w:szCs w:val="28"/>
+        </w:rPr>
+        <w:t>Mã</w:t>
+      </w:r>
+      <w:proofErr w:type="spellEnd"/>
+      <w:r>
+        <w:rPr>
+          <w:rFonts w:cs="Times New Roman"/>
+          <w:b/>
+          <w:color w:val="000000"/>
+          <w:sz w:val="28"/>
+          <w:szCs w:val="28"/>
+        </w:rPr>
+        <w:t xml:space="preserve"> ICD:</w:t>
       </w:r>
       <w:r>
         <w:rPr>
@@ -1409,15 +2509,71 @@
           <w:szCs w:val="28"/>
         </w:rPr>
       </w:pPr>
-      <w:r>
-        <w:rPr>
-          <w:rFonts w:cs="Times New Roman"/>
-          <w:b/>
-          <w:color w:val="000000"/>
-          <w:sz w:val="28"/>
-          <w:szCs w:val="28"/>
-        </w:rPr>
-        <w:t>Bệnh kèm theo:</w:t>
+      <w:proofErr w:type="spellStart"/>
+      <w:r>
+        <w:rPr>
+          <w:rFonts w:cs="Times New Roman"/>
+          <w:b/>
+          <w:color w:val="000000"/>
+          <w:sz w:val="28"/>
+          <w:szCs w:val="28"/>
+        </w:rPr>
+        <w:t>Bệnh</w:t>
+      </w:r>
+      <w:proofErr w:type="spellEnd"/>
+      <w:r>
+        <w:rPr>
+          <w:rFonts w:cs="Times New Roman"/>
+          <w:b/>
+          <w:color w:val="000000"/>
+          <w:sz w:val="28"/>
+          <w:szCs w:val="28"/>
+        </w:rPr>
+        <w:t xml:space="preserve"> </w:t>
+      </w:r>
+      <w:proofErr w:type="spellStart"/>
+      <w:r>
+        <w:rPr>
+          <w:rFonts w:cs="Times New Roman"/>
+          <w:b/>
+          <w:color w:val="000000"/>
+          <w:sz w:val="28"/>
+          <w:szCs w:val="28"/>
+        </w:rPr>
+        <w:t>kèm</w:t>
+      </w:r>
+      <w:proofErr w:type="spellEnd"/>
+      <w:r>
+        <w:rPr>
+          <w:rFonts w:cs="Times New Roman"/>
+          <w:b/>
+          <w:color w:val="000000"/>
+          <w:sz w:val="28"/>
+          <w:szCs w:val="28"/>
+        </w:rPr>
+        <w:t xml:space="preserve"> </w:t>
+      </w:r>
+      <w:proofErr w:type="spellStart"/>
+      <w:r>
+        <w:rPr>
+          <w:rFonts w:cs="Times New Roman"/>
+          <w:b/>
+          <w:color w:val="000000"/>
+          <w:sz w:val="28"/>
+          <w:szCs w:val="28"/>
+        </w:rPr>
+        <w:t>theo</w:t>
+      </w:r>
+      <w:proofErr w:type="spellEnd"/>
+      <w:r>
+        <w:rPr>
+          <w:rFonts w:cs="Times New Roman"/>
+          <w:b/>
+          <w:color w:val="000000"/>
+          <w:sz w:val="28"/>
+          <w:szCs w:val="28"/>
+        </w:rPr>
+        <w:t>:</w:t>
       </w:r>
       <w:r>
         <w:rPr>
@@ -1498,15 +2654,27 @@
           <w:szCs w:val="28"/>
         </w:rPr>
       </w:pPr>
-      <w:r>
-        <w:rPr>
-          <w:rFonts w:cs="Times New Roman"/>
-          <w:b/>
-          <w:color w:val="000000"/>
-          <w:sz w:val="28"/>
-          <w:szCs w:val="28"/>
-        </w:rPr>
-        <w:t>Mã ICD:</w:t>
+      <w:proofErr w:type="spellStart"/>
+      <w:r>
+        <w:rPr>
+          <w:rFonts w:cs="Times New Roman"/>
+          <w:b/>
+          <w:color w:val="000000"/>
+          <w:sz w:val="28"/>
+          <w:szCs w:val="28"/>
+        </w:rPr>
+        <w:t>Mã</w:t>
+      </w:r>
+      <w:proofErr w:type="spellEnd"/>
+      <w:r>
+        <w:rPr>
+          <w:rFonts w:cs="Times New Roman"/>
+          <w:b/>
+          <w:color w:val="000000"/>
+          <w:sz w:val="28"/>
+          <w:szCs w:val="28"/>
+        </w:rPr>
+        <w:t xml:space="preserve"> ICD:</w:t>
       </w:r>
       <w:r>
         <w:rPr>
@@ -1555,7 +2723,95 @@
           <w:sz w:val="28"/>
           <w:szCs w:val="28"/>
         </w:rPr>
-        <w:t>2. Chẩn đoán ra viện:</w:t>
+        <w:t xml:space="preserve">2. </w:t>
+      </w:r>
+      <w:proofErr w:type="spellStart"/>
+      <w:r>
+        <w:rPr>
+          <w:rFonts w:cs="Times New Roman"/>
+          <w:b/>
+          <w:color w:val="000000"/>
+          <w:sz w:val="28"/>
+          <w:szCs w:val="28"/>
+        </w:rPr>
+        <w:t>Chẩn</w:t>
+      </w:r>
+      <w:proofErr w:type="spellEnd"/>
+      <w:r>
+        <w:rPr>
+          <w:rFonts w:cs="Times New Roman"/>
+          <w:b/>
+          <w:color w:val="000000"/>
+          <w:sz w:val="28"/>
+          <w:szCs w:val="28"/>
+        </w:rPr>
+        <w:t xml:space="preserve"> </w:t>
+      </w:r>
+      <w:proofErr w:type="spellStart"/>
+      <w:r>
+        <w:rPr>
+          <w:rFonts w:cs="Times New Roman"/>
+          <w:b/>
+          <w:color w:val="000000"/>
+          <w:sz w:val="28"/>
+          <w:szCs w:val="28"/>
+        </w:rPr>
+        <w:t>đoán</w:t>
+      </w:r>
+      <w:proofErr w:type="spellEnd"/>
+      <w:r>
+        <w:rPr>
+          <w:rFonts w:cs="Times New Roman"/>
+          <w:b/>
+          <w:color w:val="000000"/>
+          <w:sz w:val="28"/>
+          <w:szCs w:val="28"/>
+        </w:rPr>
+        <w:t xml:space="preserve"> </w:t>
+      </w:r>
+      <w:proofErr w:type="spellStart"/>
+      <w:r>
+        <w:rPr>
+          <w:rFonts w:cs="Times New Roman"/>
+          <w:b/>
+          <w:color w:val="000000"/>
+          <w:sz w:val="28"/>
+          <w:szCs w:val="28"/>
+        </w:rPr>
+        <w:t>ra</w:t>
+      </w:r>
+      <w:proofErr w:type="spellEnd"/>
+      <w:r>
+        <w:rPr>
+          <w:rFonts w:cs="Times New Roman"/>
+          <w:b/>
+          <w:color w:val="000000"/>
+          <w:sz w:val="28"/>
+          <w:szCs w:val="28"/>
+        </w:rPr>
+        <w:t xml:space="preserve"> </w:t>
+      </w:r>
+      <w:proofErr w:type="spellStart"/>
+      <w:r>
+        <w:rPr>
+          <w:rFonts w:cs="Times New Roman"/>
+          <w:b/>
+          <w:color w:val="000000"/>
+          <w:sz w:val="28"/>
+          <w:szCs w:val="28"/>
+        </w:rPr>
+        <w:t>viện</w:t>
+      </w:r>
+      <w:proofErr w:type="spellEnd"/>
+      <w:r>
+        <w:rPr>
+          <w:rFonts w:cs="Times New Roman"/>
+          <w:b/>
+          <w:color w:val="000000"/>
+          <w:sz w:val="28"/>
+          <w:szCs w:val="28"/>
+        </w:rPr>
+        <w:t>:</w:t>
       </w:r>
     </w:p>
     <w:p>
@@ -1574,15 +2830,49 @@
           <w:szCs w:val="28"/>
         </w:rPr>
       </w:pPr>
-      <w:r>
-        <w:rPr>
-          <w:rFonts w:cs="Times New Roman"/>
-          <w:b/>
-          <w:color w:val="000000"/>
-          <w:sz w:val="28"/>
-          <w:szCs w:val="28"/>
-        </w:rPr>
-        <w:t>Bệnh chính:</w:t>
+      <w:proofErr w:type="spellStart"/>
+      <w:r>
+        <w:rPr>
+          <w:rFonts w:cs="Times New Roman"/>
+          <w:b/>
+          <w:color w:val="000000"/>
+          <w:sz w:val="28"/>
+          <w:szCs w:val="28"/>
+        </w:rPr>
+        <w:t>Bệnh</w:t>
+      </w:r>
+      <w:proofErr w:type="spellEnd"/>
+      <w:r>
+        <w:rPr>
+          <w:rFonts w:cs="Times New Roman"/>
+          <w:b/>
+          <w:color w:val="000000"/>
+          <w:sz w:val="28"/>
+          <w:szCs w:val="28"/>
+        </w:rPr>
+        <w:t xml:space="preserve"> </w:t>
+      </w:r>
+      <w:proofErr w:type="spellStart"/>
+      <w:r>
+        <w:rPr>
+          <w:rFonts w:cs="Times New Roman"/>
+          <w:b/>
+          <w:color w:val="000000"/>
+          <w:sz w:val="28"/>
+          <w:szCs w:val="28"/>
+        </w:rPr>
+        <w:t>chính</w:t>
+      </w:r>
+      <w:proofErr w:type="spellEnd"/>
+      <w:r>
+        <w:rPr>
+          <w:rFonts w:cs="Times New Roman"/>
+          <w:b/>
+          <w:color w:val="000000"/>
+          <w:sz w:val="28"/>
+          <w:szCs w:val="28"/>
+        </w:rPr>
+        <w:t>:</w:t>
       </w:r>
       <w:r>
         <w:rPr>
@@ -1673,15 +2963,27 @@
           <w:szCs w:val="28"/>
         </w:rPr>
       </w:pPr>
-      <w:r>
-        <w:rPr>
-          <w:rFonts w:cs="Times New Roman"/>
-          <w:b/>
-          <w:color w:val="000000"/>
-          <w:sz w:val="28"/>
-          <w:szCs w:val="28"/>
-        </w:rPr>
-        <w:t>Mã ICD:</w:t>
+      <w:proofErr w:type="spellStart"/>
+      <w:r>
+        <w:rPr>
+          <w:rFonts w:cs="Times New Roman"/>
+          <w:b/>
+          <w:color w:val="000000"/>
+          <w:sz w:val="28"/>
+          <w:szCs w:val="28"/>
+        </w:rPr>
+        <w:t>Mã</w:t>
+      </w:r>
+      <w:proofErr w:type="spellEnd"/>
+      <w:r>
+        <w:rPr>
+          <w:rFonts w:cs="Times New Roman"/>
+          <w:b/>
+          <w:color w:val="000000"/>
+          <w:sz w:val="28"/>
+          <w:szCs w:val="28"/>
+        </w:rPr>
+        <w:t xml:space="preserve"> ICD:</w:t>
       </w:r>
       <w:r>
         <w:rPr>
@@ -1712,15 +3014,71 @@
           <w:szCs w:val="28"/>
         </w:rPr>
       </w:pPr>
-      <w:r>
-        <w:rPr>
-          <w:rFonts w:cs="Times New Roman"/>
-          <w:b/>
-          <w:color w:val="000000"/>
-          <w:sz w:val="28"/>
-          <w:szCs w:val="28"/>
-        </w:rPr>
-        <w:t>Bệnh kèm theo:</w:t>
+      <w:proofErr w:type="spellStart"/>
+      <w:r>
+        <w:rPr>
+          <w:rFonts w:cs="Times New Roman"/>
+          <w:b/>
+          <w:color w:val="000000"/>
+          <w:sz w:val="28"/>
+          <w:szCs w:val="28"/>
+        </w:rPr>
+        <w:t>Bệnh</w:t>
+      </w:r>
+      <w:proofErr w:type="spellEnd"/>
+      <w:r>
+        <w:rPr>
+          <w:rFonts w:cs="Times New Roman"/>
+          <w:b/>
+          <w:color w:val="000000"/>
+          <w:sz w:val="28"/>
+          <w:szCs w:val="28"/>
+        </w:rPr>
+        <w:t xml:space="preserve"> </w:t>
+      </w:r>
+      <w:proofErr w:type="spellStart"/>
+      <w:r>
+        <w:rPr>
+          <w:rFonts w:cs="Times New Roman"/>
+          <w:b/>
+          <w:color w:val="000000"/>
+          <w:sz w:val="28"/>
+          <w:szCs w:val="28"/>
+        </w:rPr>
+        <w:t>kèm</w:t>
+      </w:r>
+      <w:proofErr w:type="spellEnd"/>
+      <w:r>
+        <w:rPr>
+          <w:rFonts w:cs="Times New Roman"/>
+          <w:b/>
+          <w:color w:val="000000"/>
+          <w:sz w:val="28"/>
+          <w:szCs w:val="28"/>
+        </w:rPr>
+        <w:t xml:space="preserve"> </w:t>
+      </w:r>
+      <w:proofErr w:type="spellStart"/>
+      <w:r>
+        <w:rPr>
+          <w:rFonts w:cs="Times New Roman"/>
+          <w:b/>
+          <w:color w:val="000000"/>
+          <w:sz w:val="28"/>
+          <w:szCs w:val="28"/>
+        </w:rPr>
+        <w:t>theo</w:t>
+      </w:r>
+      <w:proofErr w:type="spellEnd"/>
+      <w:r>
+        <w:rPr>
+          <w:rFonts w:cs="Times New Roman"/>
+          <w:b/>
+          <w:color w:val="000000"/>
+          <w:sz w:val="28"/>
+          <w:szCs w:val="28"/>
+        </w:rPr>
+        <w:t>:</w:t>
       </w:r>
       <w:r>
         <w:rPr>
@@ -1811,15 +3169,27 @@
           <w:szCs w:val="28"/>
         </w:rPr>
       </w:pPr>
-      <w:r>
-        <w:rPr>
-          <w:rFonts w:cs="Times New Roman"/>
-          <w:b/>
-          <w:color w:val="000000"/>
-          <w:sz w:val="28"/>
-          <w:szCs w:val="28"/>
-        </w:rPr>
-        <w:t>Mã ICD:</w:t>
+      <w:proofErr w:type="spellStart"/>
+      <w:r>
+        <w:rPr>
+          <w:rFonts w:cs="Times New Roman"/>
+          <w:b/>
+          <w:color w:val="000000"/>
+          <w:sz w:val="28"/>
+          <w:szCs w:val="28"/>
+        </w:rPr>
+        <w:t>Mã</w:t>
+      </w:r>
+      <w:proofErr w:type="spellEnd"/>
+      <w:r>
+        <w:rPr>
+          <w:rFonts w:cs="Times New Roman"/>
+          <w:b/>
+          <w:color w:val="000000"/>
+          <w:sz w:val="28"/>
+          <w:szCs w:val="28"/>
+        </w:rPr>
+        <w:t xml:space="preserve"> ICD:</w:t>
       </w:r>
       <w:r>
         <w:rPr>
@@ -1885,7 +3255,51 @@
           <w:sz w:val="28"/>
           <w:szCs w:val="28"/>
         </w:rPr>
-        <w:t>Lý do vào viện:</w:t>
+        <w:t xml:space="preserve">Lý do </w:t>
+      </w:r>
+      <w:proofErr w:type="spellStart"/>
+      <w:r>
+        <w:rPr>
+          <w:rFonts w:cs="Times New Roman"/>
+          <w:b/>
+          <w:color w:val="000000"/>
+          <w:sz w:val="28"/>
+          <w:szCs w:val="28"/>
+        </w:rPr>
+        <w:t>vào</w:t>
+      </w:r>
+      <w:proofErr w:type="spellEnd"/>
+      <w:r>
+        <w:rPr>
+          <w:rFonts w:cs="Times New Roman"/>
+          <w:b/>
+          <w:color w:val="000000"/>
+          <w:sz w:val="28"/>
+          <w:szCs w:val="28"/>
+        </w:rPr>
+        <w:t xml:space="preserve"> </w:t>
+      </w:r>
+      <w:proofErr w:type="spellStart"/>
+      <w:r>
+        <w:rPr>
+          <w:rFonts w:cs="Times New Roman"/>
+          <w:b/>
+          <w:color w:val="000000"/>
+          <w:sz w:val="28"/>
+          <w:szCs w:val="28"/>
+        </w:rPr>
+        <w:t>viện</w:t>
+      </w:r>
+      <w:proofErr w:type="spellEnd"/>
+      <w:r>
+        <w:rPr>
+          <w:rFonts w:cs="Times New Roman"/>
+          <w:b/>
+          <w:color w:val="000000"/>
+          <w:sz w:val="28"/>
+          <w:szCs w:val="28"/>
+        </w:rPr>
+        <w:t>:</w:t>
       </w:r>
       <w:r>
         <w:rPr>
@@ -1923,16 +3337,454 @@
           <w:sz w:val="28"/>
           <w:szCs w:val="28"/>
         </w:rPr>
-        <w:t xml:space="preserve">a. Quá trình bệnh lý và diễn biến lâm sàng </w:t>
-      </w:r>
-      <w:r>
-        <w:rPr>
-          <w:rFonts w:cs="Times New Roman"/>
-          <w:color w:val="000000"/>
-          <w:sz w:val="28"/>
-          <w:szCs w:val="28"/>
-        </w:rPr>
-        <w:t>(Đặc điểm khởi phát, các triệu chứng lâm sàng, diễn biến bệnh):</w:t>
+        <w:t xml:space="preserve">a. </w:t>
+      </w:r>
+      <w:proofErr w:type="spellStart"/>
+      <w:r>
+        <w:rPr>
+          <w:rFonts w:cs="Times New Roman"/>
+          <w:b/>
+          <w:color w:val="000000"/>
+          <w:sz w:val="28"/>
+          <w:szCs w:val="28"/>
+        </w:rPr>
+        <w:t>Quá</w:t>
+      </w:r>
+      <w:proofErr w:type="spellEnd"/>
+      <w:r>
+        <w:rPr>
+          <w:rFonts w:cs="Times New Roman"/>
+          <w:b/>
+          <w:color w:val="000000"/>
+          <w:sz w:val="28"/>
+          <w:szCs w:val="28"/>
+        </w:rPr>
+        <w:t xml:space="preserve"> </w:t>
+      </w:r>
+      <w:proofErr w:type="spellStart"/>
+      <w:r>
+        <w:rPr>
+          <w:rFonts w:cs="Times New Roman"/>
+          <w:b/>
+          <w:color w:val="000000"/>
+          <w:sz w:val="28"/>
+          <w:szCs w:val="28"/>
+        </w:rPr>
+        <w:t>trình</w:t>
+      </w:r>
+      <w:proofErr w:type="spellEnd"/>
+      <w:r>
+        <w:rPr>
+          <w:rFonts w:cs="Times New Roman"/>
+          <w:b/>
+          <w:color w:val="000000"/>
+          <w:sz w:val="28"/>
+          <w:szCs w:val="28"/>
+        </w:rPr>
+        <w:t xml:space="preserve"> </w:t>
+      </w:r>
+      <w:proofErr w:type="spellStart"/>
+      <w:r>
+        <w:rPr>
+          <w:rFonts w:cs="Times New Roman"/>
+          <w:b/>
+          <w:color w:val="000000"/>
+          <w:sz w:val="28"/>
+          <w:szCs w:val="28"/>
+        </w:rPr>
+        <w:t>bệnh</w:t>
+      </w:r>
+      <w:proofErr w:type="spellEnd"/>
+      <w:r>
+        <w:rPr>
+          <w:rFonts w:cs="Times New Roman"/>
+          <w:b/>
+          <w:color w:val="000000"/>
+          <w:sz w:val="28"/>
+          <w:szCs w:val="28"/>
+        </w:rPr>
+        <w:t xml:space="preserve"> </w:t>
+      </w:r>
+      <w:proofErr w:type="spellStart"/>
+      <w:r>
+        <w:rPr>
+          <w:rFonts w:cs="Times New Roman"/>
+          <w:b/>
+          <w:color w:val="000000"/>
+          <w:sz w:val="28"/>
+          <w:szCs w:val="28"/>
+        </w:rPr>
+        <w:t>lý</w:t>
+      </w:r>
+      <w:proofErr w:type="spellEnd"/>
+      <w:r>
+        <w:rPr>
+          <w:rFonts w:cs="Times New Roman"/>
+          <w:b/>
+          <w:color w:val="000000"/>
+          <w:sz w:val="28"/>
+          <w:szCs w:val="28"/>
+        </w:rPr>
+        <w:t xml:space="preserve"> </w:t>
+      </w:r>
+      <w:proofErr w:type="spellStart"/>
+      <w:r>
+        <w:rPr>
+          <w:rFonts w:cs="Times New Roman"/>
+          <w:b/>
+          <w:color w:val="000000"/>
+          <w:sz w:val="28"/>
+          <w:szCs w:val="28"/>
+        </w:rPr>
+        <w:t>và</w:t>
+      </w:r>
+      <w:proofErr w:type="spellEnd"/>
+      <w:r>
+        <w:rPr>
+          <w:rFonts w:cs="Times New Roman"/>
+          <w:b/>
+          <w:color w:val="000000"/>
+          <w:sz w:val="28"/>
+          <w:szCs w:val="28"/>
+        </w:rPr>
+        <w:t xml:space="preserve"> </w:t>
+      </w:r>
+      <w:proofErr w:type="spellStart"/>
+      <w:r>
+        <w:rPr>
+          <w:rFonts w:cs="Times New Roman"/>
+          <w:b/>
+          <w:color w:val="000000"/>
+          <w:sz w:val="28"/>
+          <w:szCs w:val="28"/>
+        </w:rPr>
+        <w:t>diễn</w:t>
+      </w:r>
+      <w:proofErr w:type="spellEnd"/>
+      <w:r>
+        <w:rPr>
+          <w:rFonts w:cs="Times New Roman"/>
+          <w:b/>
+          <w:color w:val="000000"/>
+          <w:sz w:val="28"/>
+          <w:szCs w:val="28"/>
+        </w:rPr>
+        <w:t xml:space="preserve"> </w:t>
+      </w:r>
+      <w:proofErr w:type="spellStart"/>
+      <w:r>
+        <w:rPr>
+          <w:rFonts w:cs="Times New Roman"/>
+          <w:b/>
+          <w:color w:val="000000"/>
+          <w:sz w:val="28"/>
+          <w:szCs w:val="28"/>
+        </w:rPr>
+        <w:t>biến</w:t>
+      </w:r>
+      <w:proofErr w:type="spellEnd"/>
+      <w:r>
+        <w:rPr>
+          <w:rFonts w:cs="Times New Roman"/>
+          <w:b/>
+          <w:color w:val="000000"/>
+          <w:sz w:val="28"/>
+          <w:szCs w:val="28"/>
+        </w:rPr>
+        <w:t xml:space="preserve"> </w:t>
+      </w:r>
+      <w:proofErr w:type="spellStart"/>
+      <w:r>
+        <w:rPr>
+          <w:rFonts w:cs="Times New Roman"/>
+          <w:b/>
+          <w:color w:val="000000"/>
+          <w:sz w:val="28"/>
+          <w:szCs w:val="28"/>
+        </w:rPr>
+        <w:t>lâm</w:t>
+      </w:r>
+      <w:proofErr w:type="spellEnd"/>
+      <w:r>
+        <w:rPr>
+          <w:rFonts w:cs="Times New Roman"/>
+          <w:b/>
+          <w:color w:val="000000"/>
+          <w:sz w:val="28"/>
+          <w:szCs w:val="28"/>
+        </w:rPr>
+        <w:t xml:space="preserve"> </w:t>
+      </w:r>
+      <w:proofErr w:type="spellStart"/>
+      <w:r>
+        <w:rPr>
+          <w:rFonts w:cs="Times New Roman"/>
+          <w:b/>
+          <w:color w:val="000000"/>
+          <w:sz w:val="28"/>
+          <w:szCs w:val="28"/>
+        </w:rPr>
+        <w:t>sàng</w:t>
+      </w:r>
+      <w:proofErr w:type="spellEnd"/>
+      <w:r>
+        <w:rPr>
+          <w:rFonts w:cs="Times New Roman"/>
+          <w:b/>
+          <w:color w:val="000000"/>
+          <w:sz w:val="28"/>
+          <w:szCs w:val="28"/>
+        </w:rPr>
+        <w:t xml:space="preserve"> </w:t>
+      </w:r>
+      <w:r>
+        <w:rPr>
+          <w:rFonts w:cs="Times New Roman"/>
+          <w:color w:val="000000"/>
+          <w:sz w:val="28"/>
+          <w:szCs w:val="28"/>
+        </w:rPr>
+        <w:t>(</w:t>
+      </w:r>
+      <w:proofErr w:type="spellStart"/>
+      <w:r>
+        <w:rPr>
+          <w:rFonts w:cs="Times New Roman"/>
+          <w:color w:val="000000"/>
+          <w:sz w:val="28"/>
+          <w:szCs w:val="28"/>
+        </w:rPr>
+        <w:t>Đặc</w:t>
+      </w:r>
+      <w:proofErr w:type="spellEnd"/>
+      <w:r>
+        <w:rPr>
+          <w:rFonts w:cs="Times New Roman"/>
+          <w:color w:val="000000"/>
+          <w:sz w:val="28"/>
+          <w:szCs w:val="28"/>
+        </w:rPr>
+        <w:t xml:space="preserve"> </w:t>
+      </w:r>
+      <w:proofErr w:type="spellStart"/>
+      <w:r>
+        <w:rPr>
+          <w:rFonts w:cs="Times New Roman"/>
+          <w:color w:val="000000"/>
+          <w:sz w:val="28"/>
+          <w:szCs w:val="28"/>
+        </w:rPr>
+        <w:t>điểm</w:t>
+      </w:r>
+      <w:proofErr w:type="spellEnd"/>
+      <w:r>
+        <w:rPr>
+          <w:rFonts w:cs="Times New Roman"/>
+          <w:color w:val="000000"/>
+          <w:sz w:val="28"/>
+          <w:szCs w:val="28"/>
+        </w:rPr>
+        <w:t xml:space="preserve"> </w:t>
+      </w:r>
+      <w:proofErr w:type="spellStart"/>
+      <w:r>
+        <w:rPr>
+          <w:rFonts w:cs="Times New Roman"/>
+          <w:color w:val="000000"/>
+          <w:sz w:val="28"/>
+          <w:szCs w:val="28"/>
+        </w:rPr>
+        <w:t>khởi</w:t>
+      </w:r>
+      <w:proofErr w:type="spellEnd"/>
+      <w:r>
+        <w:rPr>
+          <w:rFonts w:cs="Times New Roman"/>
+          <w:color w:val="000000"/>
+          <w:sz w:val="28"/>
+          <w:szCs w:val="28"/>
+        </w:rPr>
+        <w:t xml:space="preserve"> </w:t>
+      </w:r>
+      <w:proofErr w:type="spellStart"/>
+      <w:r>
+        <w:rPr>
+          <w:rFonts w:cs="Times New Roman"/>
+          <w:color w:val="000000"/>
+          <w:sz w:val="28"/>
+          <w:szCs w:val="28"/>
+        </w:rPr>
+        <w:t>phát</w:t>
+      </w:r>
+      <w:proofErr w:type="spellEnd"/>
+      <w:r>
+        <w:rPr>
+          <w:rFonts w:cs="Times New Roman"/>
+          <w:color w:val="000000"/>
+          <w:sz w:val="28"/>
+          <w:szCs w:val="28"/>
+        </w:rPr>
+        <w:t xml:space="preserve">, </w:t>
+      </w:r>
+      <w:proofErr w:type="spellStart"/>
+      <w:r>
+        <w:rPr>
+          <w:rFonts w:cs="Times New Roman"/>
+          <w:color w:val="000000"/>
+          <w:sz w:val="28"/>
+          <w:szCs w:val="28"/>
+        </w:rPr>
+        <w:t>các</w:t>
+      </w:r>
+      <w:proofErr w:type="spellEnd"/>
+      <w:r>
+        <w:rPr>
+          <w:rFonts w:cs="Times New Roman"/>
+          <w:color w:val="000000"/>
+          <w:sz w:val="28"/>
+          <w:szCs w:val="28"/>
+        </w:rPr>
+        <w:t xml:space="preserve"> </w:t>
+      </w:r>
+      <w:proofErr w:type="spellStart"/>
+      <w:r>
+        <w:rPr>
+          <w:rFonts w:cs="Times New Roman"/>
+          <w:color w:val="000000"/>
+          <w:sz w:val="28"/>
+          <w:szCs w:val="28"/>
+        </w:rPr>
+        <w:t>triệu</w:t>
+      </w:r>
+      <w:proofErr w:type="spellEnd"/>
+      <w:r>
+        <w:rPr>
+          <w:rFonts w:cs="Times New Roman"/>
+          <w:color w:val="000000"/>
+          <w:sz w:val="28"/>
+          <w:szCs w:val="28"/>
+        </w:rPr>
+        <w:t xml:space="preserve"> </w:t>
+      </w:r>
+      <w:proofErr w:type="spellStart"/>
+      <w:r>
+        <w:rPr>
+          <w:rFonts w:cs="Times New Roman"/>
+          <w:color w:val="000000"/>
+          <w:sz w:val="28"/>
+          <w:szCs w:val="28"/>
+        </w:rPr>
+        <w:t>chứng</w:t>
+      </w:r>
+      <w:proofErr w:type="spellEnd"/>
+      <w:r>
+        <w:rPr>
+          <w:rFonts w:cs="Times New Roman"/>
+          <w:color w:val="000000"/>
+          <w:sz w:val="28"/>
+          <w:szCs w:val="28"/>
+        </w:rPr>
+        <w:t xml:space="preserve"> </w:t>
+      </w:r>
+      <w:proofErr w:type="spellStart"/>
+      <w:r>
+        <w:rPr>
+          <w:rFonts w:cs="Times New Roman"/>
+          <w:color w:val="000000"/>
+          <w:sz w:val="28"/>
+          <w:szCs w:val="28"/>
+        </w:rPr>
+        <w:t>lâm</w:t>
+      </w:r>
+      <w:proofErr w:type="spellEnd"/>
+      <w:r>
+        <w:rPr>
+          <w:rFonts w:cs="Times New Roman"/>
+          <w:color w:val="000000"/>
+          <w:sz w:val="28"/>
+          <w:szCs w:val="28"/>
+        </w:rPr>
+        <w:t xml:space="preserve"> </w:t>
+      </w:r>
+      <w:proofErr w:type="spellStart"/>
+      <w:r>
+        <w:rPr>
+          <w:rFonts w:cs="Times New Roman"/>
+          <w:color w:val="000000"/>
+          <w:sz w:val="28"/>
+          <w:szCs w:val="28"/>
+        </w:rPr>
+        <w:t>sàng</w:t>
+      </w:r>
+      <w:proofErr w:type="spellEnd"/>
+      <w:r>
+        <w:rPr>
+          <w:rFonts w:cs="Times New Roman"/>
+          <w:color w:val="000000"/>
+          <w:sz w:val="28"/>
+          <w:szCs w:val="28"/>
+        </w:rPr>
+        <w:t xml:space="preserve">, </w:t>
+      </w:r>
+      <w:proofErr w:type="spellStart"/>
+      <w:r>
+        <w:rPr>
+          <w:rFonts w:cs="Times New Roman"/>
+          <w:color w:val="000000"/>
+          <w:sz w:val="28"/>
+          <w:szCs w:val="28"/>
+        </w:rPr>
+        <w:t>diễn</w:t>
+      </w:r>
+      <w:proofErr w:type="spellEnd"/>
+      <w:r>
+        <w:rPr>
+          <w:rFonts w:cs="Times New Roman"/>
+          <w:color w:val="000000"/>
+          <w:sz w:val="28"/>
+          <w:szCs w:val="28"/>
+        </w:rPr>
+        <w:t xml:space="preserve"> </w:t>
+      </w:r>
+      <w:proofErr w:type="spellStart"/>
+      <w:r>
+        <w:rPr>
+          <w:rFonts w:cs="Times New Roman"/>
+          <w:color w:val="000000"/>
+          <w:sz w:val="28"/>
+          <w:szCs w:val="28"/>
+        </w:rPr>
+        <w:t>biến</w:t>
+      </w:r>
+      <w:proofErr w:type="spellEnd"/>
+      <w:r>
+        <w:rPr>
+          <w:rFonts w:cs="Times New Roman"/>
+          <w:color w:val="000000"/>
+          <w:sz w:val="28"/>
+          <w:szCs w:val="28"/>
+        </w:rPr>
+        <w:t xml:space="preserve"> </w:t>
+      </w:r>
+      <w:proofErr w:type="spellStart"/>
+      <w:r>
+        <w:rPr>
+          <w:rFonts w:cs="Times New Roman"/>
+          <w:color w:val="000000"/>
+          <w:sz w:val="28"/>
+          <w:szCs w:val="28"/>
+        </w:rPr>
+        <w:t>bệnh</w:t>
+      </w:r>
+      <w:proofErr w:type="spellEnd"/>
+      <w:r>
+        <w:rPr>
+          <w:rFonts w:cs="Times New Roman"/>
+          <w:color w:val="000000"/>
+          <w:sz w:val="28"/>
+          <w:szCs w:val="28"/>
+        </w:rPr>
+        <w:t>):</w:t>
       </w:r>
     </w:p>
     <w:p>
@@ -1981,15 +3833,71 @@
           <w:szCs w:val="28"/>
         </w:rPr>
       </w:pPr>
-      <w:r>
-        <w:rPr>
-          <w:rFonts w:cs="Times New Roman"/>
-          <w:b/>
-          <w:color w:val="000000"/>
-          <w:sz w:val="28"/>
-          <w:szCs w:val="28"/>
-        </w:rPr>
-        <w:t>Tiền sử bệnh:</w:t>
+      <w:proofErr w:type="spellStart"/>
+      <w:r>
+        <w:rPr>
+          <w:rFonts w:cs="Times New Roman"/>
+          <w:b/>
+          <w:color w:val="000000"/>
+          <w:sz w:val="28"/>
+          <w:szCs w:val="28"/>
+        </w:rPr>
+        <w:t>Tiền</w:t>
+      </w:r>
+      <w:proofErr w:type="spellEnd"/>
+      <w:r>
+        <w:rPr>
+          <w:rFonts w:cs="Times New Roman"/>
+          <w:b/>
+          <w:color w:val="000000"/>
+          <w:sz w:val="28"/>
+          <w:szCs w:val="28"/>
+        </w:rPr>
+        <w:t xml:space="preserve"> </w:t>
+      </w:r>
+      <w:proofErr w:type="spellStart"/>
+      <w:r>
+        <w:rPr>
+          <w:rFonts w:cs="Times New Roman"/>
+          <w:b/>
+          <w:color w:val="000000"/>
+          <w:sz w:val="28"/>
+          <w:szCs w:val="28"/>
+        </w:rPr>
+        <w:t>sử</w:t>
+      </w:r>
+      <w:proofErr w:type="spellEnd"/>
+      <w:r>
+        <w:rPr>
+          <w:rFonts w:cs="Times New Roman"/>
+          <w:b/>
+          <w:color w:val="000000"/>
+          <w:sz w:val="28"/>
+          <w:szCs w:val="28"/>
+        </w:rPr>
+        <w:t xml:space="preserve"> </w:t>
+      </w:r>
+      <w:proofErr w:type="spellStart"/>
+      <w:r>
+        <w:rPr>
+          <w:rFonts w:cs="Times New Roman"/>
+          <w:b/>
+          <w:color w:val="000000"/>
+          <w:sz w:val="28"/>
+          <w:szCs w:val="28"/>
+        </w:rPr>
+        <w:t>bệnh</w:t>
+      </w:r>
+      <w:proofErr w:type="spellEnd"/>
+      <w:r>
+        <w:rPr>
+          <w:rFonts w:cs="Times New Roman"/>
+          <w:b/>
+          <w:color w:val="000000"/>
+          <w:sz w:val="28"/>
+          <w:szCs w:val="28"/>
+        </w:rPr>
+        <w:t>:</w:t>
       </w:r>
       <w:r>
         <w:rPr>
@@ -2019,24 +3927,412 @@
           <w:szCs w:val="28"/>
         </w:rPr>
       </w:pPr>
-      <w:r>
-        <w:rPr>
-          <w:rFonts w:cs="Times New Roman"/>
-          <w:b/>
-          <w:color w:val="000000"/>
-          <w:sz w:val="28"/>
-          <w:szCs w:val="28"/>
-        </w:rPr>
-        <w:t xml:space="preserve">Những dấu hiệu lâm sàng chính được ghi nhận </w:t>
-      </w:r>
-      <w:r>
-        <w:rPr>
-          <w:rFonts w:cs="Times New Roman"/>
-          <w:color w:val="000000"/>
-          <w:sz w:val="28"/>
-          <w:szCs w:val="28"/>
-        </w:rPr>
-        <w:t>(Có giá trị chẩn đoán trong quá trình điều trị):</w:t>
+      <w:proofErr w:type="spellStart"/>
+      <w:r>
+        <w:rPr>
+          <w:rFonts w:cs="Times New Roman"/>
+          <w:b/>
+          <w:color w:val="000000"/>
+          <w:sz w:val="28"/>
+          <w:szCs w:val="28"/>
+        </w:rPr>
+        <w:t>Những</w:t>
+      </w:r>
+      <w:proofErr w:type="spellEnd"/>
+      <w:r>
+        <w:rPr>
+          <w:rFonts w:cs="Times New Roman"/>
+          <w:b/>
+          <w:color w:val="000000"/>
+          <w:sz w:val="28"/>
+          <w:szCs w:val="28"/>
+        </w:rPr>
+        <w:t xml:space="preserve"> </w:t>
+      </w:r>
+      <w:proofErr w:type="spellStart"/>
+      <w:r>
+        <w:rPr>
+          <w:rFonts w:cs="Times New Roman"/>
+          <w:b/>
+          <w:color w:val="000000"/>
+          <w:sz w:val="28"/>
+          <w:szCs w:val="28"/>
+        </w:rPr>
+        <w:t>dấu</w:t>
+      </w:r>
+      <w:proofErr w:type="spellEnd"/>
+      <w:r>
+        <w:rPr>
+          <w:rFonts w:cs="Times New Roman"/>
+          <w:b/>
+          <w:color w:val="000000"/>
+          <w:sz w:val="28"/>
+          <w:szCs w:val="28"/>
+        </w:rPr>
+        <w:t xml:space="preserve"> </w:t>
+      </w:r>
+      <w:proofErr w:type="spellStart"/>
+      <w:r>
+        <w:rPr>
+          <w:rFonts w:cs="Times New Roman"/>
+          <w:b/>
+          <w:color w:val="000000"/>
+          <w:sz w:val="28"/>
+          <w:szCs w:val="28"/>
+        </w:rPr>
+        <w:t>hiệu</w:t>
+      </w:r>
+      <w:proofErr w:type="spellEnd"/>
+      <w:r>
+        <w:rPr>
+          <w:rFonts w:cs="Times New Roman"/>
+          <w:b/>
+          <w:color w:val="000000"/>
+          <w:sz w:val="28"/>
+          <w:szCs w:val="28"/>
+        </w:rPr>
+        <w:t xml:space="preserve"> </w:t>
+      </w:r>
+      <w:proofErr w:type="spellStart"/>
+      <w:r>
+        <w:rPr>
+          <w:rFonts w:cs="Times New Roman"/>
+          <w:b/>
+          <w:color w:val="000000"/>
+          <w:sz w:val="28"/>
+          <w:szCs w:val="28"/>
+        </w:rPr>
+        <w:t>lâm</w:t>
+      </w:r>
+      <w:proofErr w:type="spellEnd"/>
+      <w:r>
+        <w:rPr>
+          <w:rFonts w:cs="Times New Roman"/>
+          <w:b/>
+          <w:color w:val="000000"/>
+          <w:sz w:val="28"/>
+          <w:szCs w:val="28"/>
+        </w:rPr>
+        <w:t xml:space="preserve"> </w:t>
+      </w:r>
+      <w:proofErr w:type="spellStart"/>
+      <w:r>
+        <w:rPr>
+          <w:rFonts w:cs="Times New Roman"/>
+          <w:b/>
+          <w:color w:val="000000"/>
+          <w:sz w:val="28"/>
+          <w:szCs w:val="28"/>
+        </w:rPr>
+        <w:t>sàng</w:t>
+      </w:r>
+      <w:proofErr w:type="spellEnd"/>
+      <w:r>
+        <w:rPr>
+          <w:rFonts w:cs="Times New Roman"/>
+          <w:b/>
+          <w:color w:val="000000"/>
+          <w:sz w:val="28"/>
+          <w:szCs w:val="28"/>
+        </w:rPr>
+        <w:t xml:space="preserve"> </w:t>
+      </w:r>
+      <w:proofErr w:type="spellStart"/>
+      <w:r>
+        <w:rPr>
+          <w:rFonts w:cs="Times New Roman"/>
+          <w:b/>
+          <w:color w:val="000000"/>
+          <w:sz w:val="28"/>
+          <w:szCs w:val="28"/>
+        </w:rPr>
+        <w:t>chính</w:t>
+      </w:r>
+      <w:proofErr w:type="spellEnd"/>
+      <w:r>
+        <w:rPr>
+          <w:rFonts w:cs="Times New Roman"/>
+          <w:b/>
+          <w:color w:val="000000"/>
+          <w:sz w:val="28"/>
+          <w:szCs w:val="28"/>
+        </w:rPr>
+        <w:t xml:space="preserve"> </w:t>
+      </w:r>
+      <w:proofErr w:type="spellStart"/>
+      <w:r>
+        <w:rPr>
+          <w:rFonts w:cs="Times New Roman"/>
+          <w:b/>
+          <w:color w:val="000000"/>
+          <w:sz w:val="28"/>
+          <w:szCs w:val="28"/>
+        </w:rPr>
+        <w:t>được</w:t>
+      </w:r>
+      <w:proofErr w:type="spellEnd"/>
+      <w:r>
+        <w:rPr>
+          <w:rFonts w:cs="Times New Roman"/>
+          <w:b/>
+          <w:color w:val="000000"/>
+          <w:sz w:val="28"/>
+          <w:szCs w:val="28"/>
+        </w:rPr>
+        <w:t xml:space="preserve"> </w:t>
+      </w:r>
+      <w:proofErr w:type="spellStart"/>
+      <w:r>
+        <w:rPr>
+          <w:rFonts w:cs="Times New Roman"/>
+          <w:b/>
+          <w:color w:val="000000"/>
+          <w:sz w:val="28"/>
+          <w:szCs w:val="28"/>
+        </w:rPr>
+        <w:t>ghi</w:t>
+      </w:r>
+      <w:proofErr w:type="spellEnd"/>
+      <w:r>
+        <w:rPr>
+          <w:rFonts w:cs="Times New Roman"/>
+          <w:b/>
+          <w:color w:val="000000"/>
+          <w:sz w:val="28"/>
+          <w:szCs w:val="28"/>
+        </w:rPr>
+        <w:t xml:space="preserve"> </w:t>
+      </w:r>
+      <w:proofErr w:type="spellStart"/>
+      <w:r>
+        <w:rPr>
+          <w:rFonts w:cs="Times New Roman"/>
+          <w:b/>
+          <w:color w:val="000000"/>
+          <w:sz w:val="28"/>
+          <w:szCs w:val="28"/>
+        </w:rPr>
+        <w:t>nhận</w:t>
+      </w:r>
+      <w:proofErr w:type="spellEnd"/>
+      <w:r>
+        <w:rPr>
+          <w:rFonts w:cs="Times New Roman"/>
+          <w:b/>
+          <w:color w:val="000000"/>
+          <w:sz w:val="28"/>
+          <w:szCs w:val="28"/>
+        </w:rPr>
+        <w:t xml:space="preserve"> </w:t>
+      </w:r>
+      <w:r>
+        <w:rPr>
+          <w:rFonts w:cs="Times New Roman"/>
+          <w:color w:val="000000"/>
+          <w:sz w:val="28"/>
+          <w:szCs w:val="28"/>
+        </w:rPr>
+        <w:t>(</w:t>
+      </w:r>
+      <w:proofErr w:type="spellStart"/>
+      <w:r>
+        <w:rPr>
+          <w:rFonts w:cs="Times New Roman"/>
+          <w:color w:val="000000"/>
+          <w:sz w:val="28"/>
+          <w:szCs w:val="28"/>
+        </w:rPr>
+        <w:t>Có</w:t>
+      </w:r>
+      <w:proofErr w:type="spellEnd"/>
+      <w:r>
+        <w:rPr>
+          <w:rFonts w:cs="Times New Roman"/>
+          <w:color w:val="000000"/>
+          <w:sz w:val="28"/>
+          <w:szCs w:val="28"/>
+        </w:rPr>
+        <w:t xml:space="preserve"> </w:t>
+      </w:r>
+      <w:proofErr w:type="spellStart"/>
+      <w:r>
+        <w:rPr>
+          <w:rFonts w:cs="Times New Roman"/>
+          <w:color w:val="000000"/>
+          <w:sz w:val="28"/>
+          <w:szCs w:val="28"/>
+        </w:rPr>
+        <w:t>giá</w:t>
+      </w:r>
+      <w:proofErr w:type="spellEnd"/>
+      <w:r>
+        <w:rPr>
+          <w:rFonts w:cs="Times New Roman"/>
+          <w:color w:val="000000"/>
+          <w:sz w:val="28"/>
+          <w:szCs w:val="28"/>
+        </w:rPr>
+        <w:t xml:space="preserve"> </w:t>
+      </w:r>
+      <w:proofErr w:type="spellStart"/>
+      <w:r>
+        <w:rPr>
+          <w:rFonts w:cs="Times New Roman"/>
+          <w:color w:val="000000"/>
+          <w:sz w:val="28"/>
+          <w:szCs w:val="28"/>
+        </w:rPr>
+        <w:t>trị</w:t>
+      </w:r>
+      <w:proofErr w:type="spellEnd"/>
+      <w:r>
+        <w:rPr>
+          <w:rFonts w:cs="Times New Roman"/>
+          <w:color w:val="000000"/>
+          <w:sz w:val="28"/>
+          <w:szCs w:val="28"/>
+        </w:rPr>
+        <w:t xml:space="preserve"> </w:t>
+      </w:r>
+      <w:proofErr w:type="spellStart"/>
+      <w:r>
+        <w:rPr>
+          <w:rFonts w:cs="Times New Roman"/>
+          <w:color w:val="000000"/>
+          <w:sz w:val="28"/>
+          <w:szCs w:val="28"/>
+        </w:rPr>
+        <w:t>chẩn</w:t>
+      </w:r>
+      <w:proofErr w:type="spellEnd"/>
+      <w:r>
+        <w:rPr>
+          <w:rFonts w:cs="Times New Roman"/>
+          <w:color w:val="000000"/>
+          <w:sz w:val="28"/>
+          <w:szCs w:val="28"/>
+        </w:rPr>
+        <w:t xml:space="preserve"> </w:t>
+      </w:r>
+      <w:proofErr w:type="spellStart"/>
+      <w:r>
+        <w:rPr>
+          <w:rFonts w:cs="Times New Roman"/>
+          <w:color w:val="000000"/>
+          <w:sz w:val="28"/>
+          <w:szCs w:val="28"/>
+        </w:rPr>
+        <w:t>đoán</w:t>
+      </w:r>
+      <w:proofErr w:type="spellEnd"/>
+      <w:r>
+        <w:rPr>
+          <w:rFonts w:cs="Times New Roman"/>
+          <w:color w:val="000000"/>
+          <w:sz w:val="28"/>
+          <w:szCs w:val="28"/>
+        </w:rPr>
+        <w:t xml:space="preserve"> </w:t>
+      </w:r>
+      <w:proofErr w:type="spellStart"/>
+      <w:r>
+        <w:rPr>
+          <w:rFonts w:cs="Times New Roman"/>
+          <w:color w:val="000000"/>
+          <w:sz w:val="28"/>
+          <w:szCs w:val="28"/>
+        </w:rPr>
+        <w:t>trong</w:t>
+      </w:r>
+      <w:proofErr w:type="spellEnd"/>
+      <w:r>
+        <w:rPr>
+          <w:rFonts w:cs="Times New Roman"/>
+          <w:color w:val="000000"/>
+          <w:sz w:val="28"/>
+          <w:szCs w:val="28"/>
+        </w:rPr>
+        <w:t xml:space="preserve"> </w:t>
+      </w:r>
+      <w:proofErr w:type="spellStart"/>
+      <w:r>
+        <w:rPr>
+          <w:rFonts w:cs="Times New Roman"/>
+          <w:color w:val="000000"/>
+          <w:sz w:val="28"/>
+          <w:szCs w:val="28"/>
+        </w:rPr>
+        <w:t>quá</w:t>
+      </w:r>
+      <w:proofErr w:type="spellEnd"/>
+      <w:r>
+        <w:rPr>
+          <w:rFonts w:cs="Times New Roman"/>
+          <w:color w:val="000000"/>
+          <w:sz w:val="28"/>
+          <w:szCs w:val="28"/>
+        </w:rPr>
+        <w:t xml:space="preserve"> </w:t>
+      </w:r>
+      <w:proofErr w:type="spellStart"/>
+      <w:r>
+        <w:rPr>
+          <w:rFonts w:cs="Times New Roman"/>
+          <w:color w:val="000000"/>
+          <w:sz w:val="28"/>
+          <w:szCs w:val="28"/>
+        </w:rPr>
+        <w:t>trình</w:t>
+      </w:r>
+      <w:proofErr w:type="spellEnd"/>
+      <w:r>
+        <w:rPr>
+          <w:rFonts w:cs="Times New Roman"/>
+          <w:color w:val="000000"/>
+          <w:sz w:val="28"/>
+          <w:szCs w:val="28"/>
+        </w:rPr>
+        <w:t xml:space="preserve"> </w:t>
+      </w:r>
+      <w:proofErr w:type="spellStart"/>
+      <w:r>
+        <w:rPr>
+          <w:rFonts w:cs="Times New Roman"/>
+          <w:color w:val="000000"/>
+          <w:sz w:val="28"/>
+          <w:szCs w:val="28"/>
+        </w:rPr>
+        <w:t>điều</w:t>
+      </w:r>
+      <w:proofErr w:type="spellEnd"/>
+      <w:r>
+        <w:rPr>
+          <w:rFonts w:cs="Times New Roman"/>
+          <w:color w:val="000000"/>
+          <w:sz w:val="28"/>
+          <w:szCs w:val="28"/>
+        </w:rPr>
+        <w:t xml:space="preserve"> </w:t>
+      </w:r>
+      <w:proofErr w:type="spellStart"/>
+      <w:r>
+        <w:rPr>
+          <w:rFonts w:cs="Times New Roman"/>
+          <w:color w:val="000000"/>
+          <w:sz w:val="28"/>
+          <w:szCs w:val="28"/>
+        </w:rPr>
+        <w:t>trị</w:t>
+      </w:r>
+      <w:proofErr w:type="spellEnd"/>
+      <w:r>
+        <w:rPr>
+          <w:rFonts w:cs="Times New Roman"/>
+          <w:color w:val="000000"/>
+          <w:sz w:val="28"/>
+          <w:szCs w:val="28"/>
+        </w:rPr>
+        <w:t>):</w:t>
       </w:r>
     </w:p>
     <w:p>
@@ -2081,7 +4377,315 @@
           <w:sz w:val="28"/>
           <w:szCs w:val="28"/>
         </w:rPr>
-        <w:t>b. Tóm tắt kết quả xét nghiệm cận lâm sàng có giá trị chẩn đoán:</w:t>
+        <w:t xml:space="preserve">b. </w:t>
+      </w:r>
+      <w:proofErr w:type="spellStart"/>
+      <w:r>
+        <w:rPr>
+          <w:rFonts w:cs="Times New Roman"/>
+          <w:b/>
+          <w:color w:val="000000"/>
+          <w:sz w:val="28"/>
+          <w:szCs w:val="28"/>
+        </w:rPr>
+        <w:t>Tóm</w:t>
+      </w:r>
+      <w:proofErr w:type="spellEnd"/>
+      <w:r>
+        <w:rPr>
+          <w:rFonts w:cs="Times New Roman"/>
+          <w:b/>
+          <w:color w:val="000000"/>
+          <w:sz w:val="28"/>
+          <w:szCs w:val="28"/>
+        </w:rPr>
+        <w:t xml:space="preserve"> </w:t>
+      </w:r>
+      <w:proofErr w:type="spellStart"/>
+      <w:r>
+        <w:rPr>
+          <w:rFonts w:cs="Times New Roman"/>
+          <w:b/>
+          <w:color w:val="000000"/>
+          <w:sz w:val="28"/>
+          <w:szCs w:val="28"/>
+        </w:rPr>
+        <w:t>tắt</w:t>
+      </w:r>
+      <w:proofErr w:type="spellEnd"/>
+      <w:r>
+        <w:rPr>
+          <w:rFonts w:cs="Times New Roman"/>
+          <w:b/>
+          <w:color w:val="000000"/>
+          <w:sz w:val="28"/>
+          <w:szCs w:val="28"/>
+        </w:rPr>
+        <w:t xml:space="preserve"> </w:t>
+      </w:r>
+      <w:proofErr w:type="spellStart"/>
+      <w:r>
+        <w:rPr>
+          <w:rFonts w:cs="Times New Roman"/>
+          <w:b/>
+          <w:color w:val="000000"/>
+          <w:sz w:val="28"/>
+          <w:szCs w:val="28"/>
+        </w:rPr>
+        <w:t>kết</w:t>
+      </w:r>
+      <w:proofErr w:type="spellEnd"/>
+      <w:r>
+        <w:rPr>
+          <w:rFonts w:cs="Times New Roman"/>
+          <w:b/>
+          <w:color w:val="000000"/>
+          <w:sz w:val="28"/>
+          <w:szCs w:val="28"/>
+        </w:rPr>
+        <w:t xml:space="preserve"> </w:t>
+      </w:r>
+      <w:proofErr w:type="spellStart"/>
+      <w:r>
+        <w:rPr>
+          <w:rFonts w:cs="Times New Roman"/>
+          <w:b/>
+          <w:color w:val="000000"/>
+          <w:sz w:val="28"/>
+          <w:szCs w:val="28"/>
+        </w:rPr>
+        <w:t>quả</w:t>
+      </w:r>
+      <w:proofErr w:type="spellEnd"/>
+      <w:r>
+        <w:rPr>
+          <w:rFonts w:cs="Times New Roman"/>
+          <w:b/>
+          <w:color w:val="000000"/>
+          <w:sz w:val="28"/>
+          <w:szCs w:val="28"/>
+        </w:rPr>
+        <w:t xml:space="preserve"> </w:t>
+      </w:r>
+      <w:proofErr w:type="spellStart"/>
+      <w:r>
+        <w:rPr>
+          <w:rFonts w:cs="Times New Roman"/>
+          <w:b/>
+          <w:color w:val="000000"/>
+          <w:sz w:val="28"/>
+          <w:szCs w:val="28"/>
+        </w:rPr>
+        <w:t>xét</w:t>
+      </w:r>
+      <w:proofErr w:type="spellEnd"/>
+      <w:r>
+        <w:rPr>
+          <w:rFonts w:cs="Times New Roman"/>
+          <w:b/>
+          <w:color w:val="000000"/>
+          <w:sz w:val="28"/>
+          <w:szCs w:val="28"/>
+        </w:rPr>
+        <w:t xml:space="preserve"> </w:t>
+      </w:r>
+      <w:proofErr w:type="spellStart"/>
+      <w:r>
+        <w:rPr>
+          <w:rFonts w:cs="Times New Roman"/>
+          <w:b/>
+          <w:color w:val="000000"/>
+          <w:sz w:val="28"/>
+          <w:szCs w:val="28"/>
+        </w:rPr>
+        <w:t>nghiệm</w:t>
+      </w:r>
+      <w:proofErr w:type="spellEnd"/>
+      <w:r>
+        <w:rPr>
+          <w:rFonts w:cs="Times New Roman"/>
+          <w:b/>
+          <w:color w:val="000000"/>
+          <w:sz w:val="28"/>
+          <w:szCs w:val="28"/>
+        </w:rPr>
+        <w:t xml:space="preserve"> </w:t>
+      </w:r>
+      <w:proofErr w:type="spellStart"/>
+      <w:r>
+        <w:rPr>
+          <w:rFonts w:cs="Times New Roman"/>
+          <w:b/>
+          <w:color w:val="000000"/>
+          <w:sz w:val="28"/>
+          <w:szCs w:val="28"/>
+        </w:rPr>
+        <w:t>cận</w:t>
+      </w:r>
+      <w:proofErr w:type="spellEnd"/>
+      <w:r>
+        <w:rPr>
+          <w:rFonts w:cs="Times New Roman"/>
+          <w:b/>
+          <w:color w:val="000000"/>
+          <w:sz w:val="28"/>
+          <w:szCs w:val="28"/>
+        </w:rPr>
+        <w:t xml:space="preserve"> </w:t>
+      </w:r>
+      <w:proofErr w:type="spellStart"/>
+      <w:r>
+        <w:rPr>
+          <w:rFonts w:cs="Times New Roman"/>
+          <w:b/>
+          <w:color w:val="000000"/>
+          <w:sz w:val="28"/>
+          <w:szCs w:val="28"/>
+        </w:rPr>
+        <w:t>lâm</w:t>
+      </w:r>
+      <w:proofErr w:type="spellEnd"/>
+      <w:r>
+        <w:rPr>
+          <w:rFonts w:cs="Times New Roman"/>
+          <w:b/>
+          <w:color w:val="000000"/>
+          <w:sz w:val="28"/>
+          <w:szCs w:val="28"/>
+        </w:rPr>
+        <w:t xml:space="preserve"> </w:t>
+      </w:r>
+      <w:proofErr w:type="spellStart"/>
+      <w:r>
+        <w:rPr>
+          <w:rFonts w:cs="Times New Roman"/>
+          <w:b/>
+          <w:color w:val="000000"/>
+          <w:sz w:val="28"/>
+          <w:szCs w:val="28"/>
+        </w:rPr>
+        <w:t>sàng</w:t>
+      </w:r>
+      <w:proofErr w:type="spellEnd"/>
+      <w:r>
+        <w:rPr>
+          <w:rFonts w:cs="Times New Roman"/>
+          <w:b/>
+          <w:color w:val="000000"/>
+          <w:sz w:val="28"/>
+          <w:szCs w:val="28"/>
+        </w:rPr>
+        <w:t xml:space="preserve"> </w:t>
+      </w:r>
+      <w:proofErr w:type="spellStart"/>
+      <w:r>
+        <w:rPr>
+          <w:rFonts w:cs="Times New Roman"/>
+          <w:b/>
+          <w:color w:val="000000"/>
+          <w:sz w:val="28"/>
+          <w:szCs w:val="28"/>
+        </w:rPr>
+        <w:t>có</w:t>
+      </w:r>
+      <w:proofErr w:type="spellEnd"/>
+      <w:r>
+        <w:rPr>
+          <w:rFonts w:cs="Times New Roman"/>
+          <w:b/>
+          <w:color w:val="000000"/>
+          <w:sz w:val="28"/>
+          <w:szCs w:val="28"/>
+        </w:rPr>
+        <w:t xml:space="preserve"> </w:t>
+      </w:r>
+      <w:proofErr w:type="spellStart"/>
+      <w:r>
+        <w:rPr>
+          <w:rFonts w:cs="Times New Roman"/>
+          <w:b/>
+          <w:color w:val="000000"/>
+          <w:sz w:val="28"/>
+          <w:szCs w:val="28"/>
+        </w:rPr>
+        <w:t>giá</w:t>
+      </w:r>
+      <w:proofErr w:type="spellEnd"/>
+      <w:r>
+        <w:rPr>
+          <w:rFonts w:cs="Times New Roman"/>
+          <w:b/>
+          <w:color w:val="000000"/>
+          <w:sz w:val="28"/>
+          <w:szCs w:val="28"/>
+        </w:rPr>
+        <w:t xml:space="preserve"> </w:t>
+      </w:r>
+      <w:proofErr w:type="spellStart"/>
+      <w:r>
+        <w:rPr>
+          <w:rFonts w:cs="Times New Roman"/>
+          <w:b/>
+          <w:color w:val="000000"/>
+          <w:sz w:val="28"/>
+          <w:szCs w:val="28"/>
+        </w:rPr>
+        <w:t>trị</w:t>
+      </w:r>
+      <w:proofErr w:type="spellEnd"/>
+      <w:r>
+        <w:rPr>
+          <w:rFonts w:cs="Times New Roman"/>
+          <w:b/>
+          <w:color w:val="000000"/>
+          <w:sz w:val="28"/>
+          <w:szCs w:val="28"/>
+        </w:rPr>
+        <w:t xml:space="preserve"> </w:t>
+      </w:r>
+      <w:proofErr w:type="spellStart"/>
+      <w:r>
+        <w:rPr>
+          <w:rFonts w:cs="Times New Roman"/>
+          <w:b/>
+          <w:color w:val="000000"/>
+          <w:sz w:val="28"/>
+          <w:szCs w:val="28"/>
+        </w:rPr>
+        <w:t>chẩn</w:t>
+      </w:r>
+      <w:proofErr w:type="spellEnd"/>
+      <w:r>
+        <w:rPr>
+          <w:rFonts w:cs="Times New Roman"/>
+          <w:b/>
+          <w:color w:val="000000"/>
+          <w:sz w:val="28"/>
+          <w:szCs w:val="28"/>
+        </w:rPr>
+        <w:t xml:space="preserve"> </w:t>
+      </w:r>
+      <w:proofErr w:type="spellStart"/>
+      <w:r>
+        <w:rPr>
+          <w:rFonts w:cs="Times New Roman"/>
+          <w:b/>
+          <w:color w:val="000000"/>
+          <w:sz w:val="28"/>
+          <w:szCs w:val="28"/>
+        </w:rPr>
+        <w:t>đoán</w:t>
+      </w:r>
+      <w:proofErr w:type="spellEnd"/>
+      <w:r>
+        <w:rPr>
+          <w:rFonts w:cs="Times New Roman"/>
+          <w:b/>
+          <w:color w:val="000000"/>
+          <w:sz w:val="28"/>
+          <w:szCs w:val="28"/>
+        </w:rPr>
+        <w:t>:</w:t>
       </w:r>
     </w:p>
     <w:p>
@@ -2127,7 +4731,73 @@
           <w:sz w:val="28"/>
           <w:szCs w:val="28"/>
         </w:rPr>
-        <w:t xml:space="preserve">c. Phương pháp điều trị: </w:t>
+        <w:t xml:space="preserve">c. Phương </w:t>
+      </w:r>
+      <w:proofErr w:type="spellStart"/>
+      <w:r>
+        <w:rPr>
+          <w:rFonts w:cs="Times New Roman"/>
+          <w:b/>
+          <w:color w:val="000000"/>
+          <w:sz w:val="28"/>
+          <w:szCs w:val="28"/>
+        </w:rPr>
+        <w:t>pháp</w:t>
+      </w:r>
+      <w:proofErr w:type="spellEnd"/>
+      <w:r>
+        <w:rPr>
+          <w:rFonts w:cs="Times New Roman"/>
+          <w:b/>
+          <w:color w:val="000000"/>
+          <w:sz w:val="28"/>
+          <w:szCs w:val="28"/>
+        </w:rPr>
+        <w:t xml:space="preserve"> </w:t>
+      </w:r>
+      <w:proofErr w:type="spellStart"/>
+      <w:r>
+        <w:rPr>
+          <w:rFonts w:cs="Times New Roman"/>
+          <w:b/>
+          <w:color w:val="000000"/>
+          <w:sz w:val="28"/>
+          <w:szCs w:val="28"/>
+        </w:rPr>
+        <w:t>điều</w:t>
+      </w:r>
+      <w:proofErr w:type="spellEnd"/>
+      <w:r>
+        <w:rPr>
+          <w:rFonts w:cs="Times New Roman"/>
+          <w:b/>
+          <w:color w:val="000000"/>
+          <w:sz w:val="28"/>
+          <w:szCs w:val="28"/>
+        </w:rPr>
+        <w:t xml:space="preserve"> </w:t>
+      </w:r>
+      <w:proofErr w:type="spellStart"/>
+      <w:r>
+        <w:rPr>
+          <w:rFonts w:cs="Times New Roman"/>
+          <w:b/>
+          <w:color w:val="000000"/>
+          <w:sz w:val="28"/>
+          <w:szCs w:val="28"/>
+        </w:rPr>
+        <w:t>trị</w:t>
+      </w:r>
+      <w:proofErr w:type="spellEnd"/>
+      <w:r>
+        <w:rPr>
+          <w:rFonts w:cs="Times New Roman"/>
+          <w:b/>
+          <w:color w:val="000000"/>
+          <w:sz w:val="28"/>
+          <w:szCs w:val="28"/>
+        </w:rPr>
+        <w:t xml:space="preserve">: </w:t>
       </w:r>
     </w:p>
     <w:p>
@@ -2193,6 +4863,7 @@
                 <w:szCs w:val="28"/>
               </w:rPr>
             </w:pPr>
+            <w:proofErr w:type="spellStart"/>
             <w:r>
               <w:rPr>
                 <w:rFonts w:cs="Times New Roman"/>
@@ -2201,7 +4872,17 @@
                 <w:szCs w:val="28"/>
               </w:rPr>
               <w:lastRenderedPageBreak/>
-              <w:t>Nội khoa:</w:t>
+              <w:t>Nội</w:t>
+            </w:r>
+            <w:proofErr w:type="spellEnd"/>
+            <w:r>
+              <w:rPr>
+                <w:rFonts w:cs="Times New Roman"/>
+                <w:color w:val="000000"/>
+                <w:sz w:val="28"/>
+                <w:szCs w:val="28"/>
+              </w:rPr>
+              <w:t xml:space="preserve"> khoa:</w:t>
             </w:r>
           </w:p>
         </w:tc>
@@ -2274,6 +4955,7 @@
               </w:rPr>
               <w:t xml:space="preserve"> </w:t>
             </w:r>
+            <w:proofErr w:type="spellStart"/>
             <w:r>
               <w:rPr>
                 <w:rStyle w:val="TitleChar"/>
@@ -2283,6 +4965,7 @@
               </w:rPr>
               <w:t>Không</w:t>
             </w:r>
+            <w:proofErr w:type="spellEnd"/>
           </w:p>
           <w:p>
             <w:pPr>
@@ -2376,6 +5059,7 @@
               </w:rPr>
               <w:t xml:space="preserve"> </w:t>
             </w:r>
+            <w:proofErr w:type="spellStart"/>
             <w:r>
               <w:rPr>
                 <w:rFonts w:cs="Times New Roman"/>
@@ -2383,7 +5067,57 @@
                 <w:sz w:val="28"/>
                 <w:szCs w:val="28"/>
               </w:rPr>
-              <w:t xml:space="preserve">Có, ghi rõ: </w:t>
+              <w:t>Có</w:t>
+            </w:r>
+            <w:proofErr w:type="spellEnd"/>
+            <w:r>
+              <w:rPr>
+                <w:rFonts w:cs="Times New Roman"/>
+                <w:color w:val="000000"/>
+                <w:sz w:val="28"/>
+                <w:szCs w:val="28"/>
+              </w:rPr>
+              <w:t xml:space="preserve">, </w:t>
+            </w:r>
+            <w:proofErr w:type="spellStart"/>
+            <w:r>
+              <w:rPr>
+                <w:rFonts w:cs="Times New Roman"/>
+                <w:color w:val="000000"/>
+                <w:sz w:val="28"/>
+                <w:szCs w:val="28"/>
+              </w:rPr>
+              <w:t>ghi</w:t>
+            </w:r>
+            <w:proofErr w:type="spellEnd"/>
+            <w:r>
+              <w:rPr>
+                <w:rFonts w:cs="Times New Roman"/>
+                <w:color w:val="000000"/>
+                <w:sz w:val="28"/>
+                <w:szCs w:val="28"/>
+              </w:rPr>
+              <w:t xml:space="preserve"> </w:t>
+            </w:r>
+            <w:proofErr w:type="spellStart"/>
+            <w:r>
+              <w:rPr>
+                <w:rFonts w:cs="Times New Roman"/>
+                <w:color w:val="000000"/>
+                <w:sz w:val="28"/>
+                <w:szCs w:val="28"/>
+              </w:rPr>
+              <w:t>rõ</w:t>
+            </w:r>
+            <w:proofErr w:type="spellEnd"/>
+            <w:r>
+              <w:rPr>
+                <w:rFonts w:cs="Times New Roman"/>
+                <w:color w:val="000000"/>
+                <w:sz w:val="28"/>
+                <w:szCs w:val="28"/>
+              </w:rPr>
+              <w:t xml:space="preserve">: </w:t>
             </w:r>
             <w:bookmarkStart w:id="26" w:name="KB_HuongDieuTriNoiKhoa"/>
             <w:bookmarkEnd w:id="26"/>
@@ -2423,6 +5157,7 @@
                 <w:szCs w:val="28"/>
               </w:rPr>
             </w:pPr>
+            <w:proofErr w:type="spellStart"/>
             <w:r>
               <w:rPr>
                 <w:rFonts w:cs="Times New Roman"/>
@@ -2430,7 +5165,77 @@
                 <w:sz w:val="28"/>
                 <w:szCs w:val="28"/>
               </w:rPr>
-              <w:t>Phẫu thuật, thủ thuật:</w:t>
+              <w:t>Phẫu</w:t>
+            </w:r>
+            <w:proofErr w:type="spellEnd"/>
+            <w:r>
+              <w:rPr>
+                <w:rFonts w:cs="Times New Roman"/>
+                <w:color w:val="000000"/>
+                <w:sz w:val="28"/>
+                <w:szCs w:val="28"/>
+              </w:rPr>
+              <w:t xml:space="preserve"> </w:t>
+            </w:r>
+            <w:proofErr w:type="spellStart"/>
+            <w:r>
+              <w:rPr>
+                <w:rFonts w:cs="Times New Roman"/>
+                <w:color w:val="000000"/>
+                <w:sz w:val="28"/>
+                <w:szCs w:val="28"/>
+              </w:rPr>
+              <w:t>thuật</w:t>
+            </w:r>
+            <w:proofErr w:type="spellEnd"/>
+            <w:r>
+              <w:rPr>
+                <w:rFonts w:cs="Times New Roman"/>
+                <w:color w:val="000000"/>
+                <w:sz w:val="28"/>
+                <w:szCs w:val="28"/>
+              </w:rPr>
+              <w:t xml:space="preserve">, </w:t>
+            </w:r>
+            <w:proofErr w:type="spellStart"/>
+            <w:r>
+              <w:rPr>
+                <w:rFonts w:cs="Times New Roman"/>
+                <w:color w:val="000000"/>
+                <w:sz w:val="28"/>
+                <w:szCs w:val="28"/>
+              </w:rPr>
+              <w:t>thủ</w:t>
+            </w:r>
+            <w:proofErr w:type="spellEnd"/>
+            <w:r>
+              <w:rPr>
+                <w:rFonts w:cs="Times New Roman"/>
+                <w:color w:val="000000"/>
+                <w:sz w:val="28"/>
+                <w:szCs w:val="28"/>
+              </w:rPr>
+              <w:t xml:space="preserve"> </w:t>
+            </w:r>
+            <w:proofErr w:type="spellStart"/>
+            <w:r>
+              <w:rPr>
+                <w:rFonts w:cs="Times New Roman"/>
+                <w:color w:val="000000"/>
+                <w:sz w:val="28"/>
+                <w:szCs w:val="28"/>
+              </w:rPr>
+              <w:t>thuật</w:t>
+            </w:r>
+            <w:proofErr w:type="spellEnd"/>
+            <w:r>
+              <w:rPr>
+                <w:rFonts w:cs="Times New Roman"/>
+                <w:color w:val="000000"/>
+                <w:sz w:val="28"/>
+                <w:szCs w:val="28"/>
+              </w:rPr>
+              <w:t>:</w:t>
             </w:r>
           </w:p>
         </w:tc>
@@ -2492,8 +5297,19 @@
                 <w:sz w:val="28"/>
                 <w:szCs w:val="28"/>
               </w:rPr>
-              <w:t xml:space="preserve"> Không</w:t>
-            </w:r>
+              <w:t xml:space="preserve"> </w:t>
+            </w:r>
+            <w:proofErr w:type="spellStart"/>
+            <w:r>
+              <w:rPr>
+                <w:rStyle w:val="TitleChar"/>
+                <w:rFonts w:ascii="Times New Roman" w:hAnsi="Times New Roman" w:cs="Times New Roman"/>
+                <w:sz w:val="28"/>
+                <w:szCs w:val="28"/>
+              </w:rPr>
+              <w:t>Không</w:t>
+            </w:r>
+            <w:proofErr w:type="spellEnd"/>
           </w:p>
         </w:tc>
         <w:tc>
@@ -2555,6 +5371,7 @@
               </w:rPr>
               <w:t xml:space="preserve"> </w:t>
             </w:r>
+            <w:proofErr w:type="spellStart"/>
             <w:r>
               <w:rPr>
                 <w:rFonts w:cs="Times New Roman"/>
@@ -2562,7 +5379,97 @@
                 <w:sz w:val="28"/>
                 <w:szCs w:val="28"/>
               </w:rPr>
-              <w:t>Có, ghi rõ phương pháp:</w:t>
+              <w:t>Có</w:t>
+            </w:r>
+            <w:proofErr w:type="spellEnd"/>
+            <w:r>
+              <w:rPr>
+                <w:rFonts w:cs="Times New Roman"/>
+                <w:color w:val="000000"/>
+                <w:sz w:val="28"/>
+                <w:szCs w:val="28"/>
+              </w:rPr>
+              <w:t xml:space="preserve">, </w:t>
+            </w:r>
+            <w:proofErr w:type="spellStart"/>
+            <w:r>
+              <w:rPr>
+                <w:rFonts w:cs="Times New Roman"/>
+                <w:color w:val="000000"/>
+                <w:sz w:val="28"/>
+                <w:szCs w:val="28"/>
+              </w:rPr>
+              <w:t>ghi</w:t>
+            </w:r>
+            <w:proofErr w:type="spellEnd"/>
+            <w:r>
+              <w:rPr>
+                <w:rFonts w:cs="Times New Roman"/>
+                <w:color w:val="000000"/>
+                <w:sz w:val="28"/>
+                <w:szCs w:val="28"/>
+              </w:rPr>
+              <w:t xml:space="preserve"> </w:t>
+            </w:r>
+            <w:proofErr w:type="spellStart"/>
+            <w:r>
+              <w:rPr>
+                <w:rFonts w:cs="Times New Roman"/>
+                <w:color w:val="000000"/>
+                <w:sz w:val="28"/>
+                <w:szCs w:val="28"/>
+              </w:rPr>
+              <w:t>rõ</w:t>
+            </w:r>
+            <w:proofErr w:type="spellEnd"/>
+            <w:r>
+              <w:rPr>
+                <w:rFonts w:cs="Times New Roman"/>
+                <w:color w:val="000000"/>
+                <w:sz w:val="28"/>
+                <w:szCs w:val="28"/>
+              </w:rPr>
+              <w:t xml:space="preserve"> </w:t>
+            </w:r>
+            <w:proofErr w:type="spellStart"/>
+            <w:r>
+              <w:rPr>
+                <w:rFonts w:cs="Times New Roman"/>
+                <w:color w:val="000000"/>
+                <w:sz w:val="28"/>
+                <w:szCs w:val="28"/>
+              </w:rPr>
+              <w:t>phương</w:t>
+            </w:r>
+            <w:proofErr w:type="spellEnd"/>
+            <w:r>
+              <w:rPr>
+                <w:rFonts w:cs="Times New Roman"/>
+                <w:color w:val="000000"/>
+                <w:sz w:val="28"/>
+                <w:szCs w:val="28"/>
+              </w:rPr>
+              <w:t xml:space="preserve"> </w:t>
+            </w:r>
+            <w:proofErr w:type="spellStart"/>
+            <w:r>
+              <w:rPr>
+                <w:rFonts w:cs="Times New Roman"/>
+                <w:color w:val="000000"/>
+                <w:sz w:val="28"/>
+                <w:szCs w:val="28"/>
+              </w:rPr>
+              <w:t>pháp</w:t>
+            </w:r>
+            <w:proofErr w:type="spellEnd"/>
+            <w:r>
+              <w:rPr>
+                <w:rFonts w:cs="Times New Roman"/>
+                <w:color w:val="000000"/>
+                <w:sz w:val="28"/>
+                <w:szCs w:val="28"/>
+              </w:rPr>
+              <w:t>:</w:t>
             </w:r>
             <w:r>
               <w:rPr>
@@ -2681,15 +5588,137 @@
           <w:szCs w:val="28"/>
         </w:rPr>
       </w:pPr>
-      <w:r>
-        <w:rPr>
-          <w:rFonts w:cs="Times New Roman"/>
-          <w:b/>
-          <w:color w:val="000000"/>
-          <w:sz w:val="28"/>
-          <w:szCs w:val="28"/>
-        </w:rPr>
-        <w:t xml:space="preserve">d.Tình trạng người bệnh ra viện: </w:t>
+      <w:proofErr w:type="spellStart"/>
+      <w:r>
+        <w:rPr>
+          <w:rFonts w:cs="Times New Roman"/>
+          <w:b/>
+          <w:color w:val="000000"/>
+          <w:sz w:val="28"/>
+          <w:szCs w:val="28"/>
+        </w:rPr>
+        <w:t>d.Tình</w:t>
+      </w:r>
+      <w:proofErr w:type="spellEnd"/>
+      <w:r>
+        <w:rPr>
+          <w:rFonts w:cs="Times New Roman"/>
+          <w:b/>
+          <w:color w:val="000000"/>
+          <w:sz w:val="28"/>
+          <w:szCs w:val="28"/>
+        </w:rPr>
+        <w:t xml:space="preserve"> </w:t>
+      </w:r>
+      <w:proofErr w:type="spellStart"/>
+      <w:r>
+        <w:rPr>
+          <w:rFonts w:cs="Times New Roman"/>
+          <w:b/>
+          <w:color w:val="000000"/>
+          <w:sz w:val="28"/>
+          <w:szCs w:val="28"/>
+        </w:rPr>
+        <w:t>trạng</w:t>
+      </w:r>
+      <w:proofErr w:type="spellEnd"/>
+      <w:r>
+        <w:rPr>
+          <w:rFonts w:cs="Times New Roman"/>
+          <w:b/>
+          <w:color w:val="000000"/>
+          <w:sz w:val="28"/>
+          <w:szCs w:val="28"/>
+        </w:rPr>
+        <w:t xml:space="preserve"> </w:t>
+      </w:r>
+      <w:proofErr w:type="spellStart"/>
+      <w:r>
+        <w:rPr>
+          <w:rFonts w:cs="Times New Roman"/>
+          <w:b/>
+          <w:color w:val="000000"/>
+          <w:sz w:val="28"/>
+          <w:szCs w:val="28"/>
+        </w:rPr>
+        <w:t>người</w:t>
+      </w:r>
+      <w:proofErr w:type="spellEnd"/>
+      <w:r>
+        <w:rPr>
+          <w:rFonts w:cs="Times New Roman"/>
+          <w:b/>
+          <w:color w:val="000000"/>
+          <w:sz w:val="28"/>
+          <w:szCs w:val="28"/>
+        </w:rPr>
+        <w:t xml:space="preserve"> </w:t>
+      </w:r>
+      <w:proofErr w:type="spellStart"/>
+      <w:r>
+        <w:rPr>
+          <w:rFonts w:cs="Times New Roman"/>
+          <w:b/>
+          <w:color w:val="000000"/>
+          <w:sz w:val="28"/>
+          <w:szCs w:val="28"/>
+        </w:rPr>
+        <w:t>bệnh</w:t>
+      </w:r>
+      <w:proofErr w:type="spellEnd"/>
+      <w:r>
+        <w:rPr>
+          <w:rFonts w:cs="Times New Roman"/>
+          <w:b/>
+          <w:color w:val="000000"/>
+          <w:sz w:val="28"/>
+          <w:szCs w:val="28"/>
+        </w:rPr>
+        <w:t xml:space="preserve"> </w:t>
+      </w:r>
+      <w:proofErr w:type="spellStart"/>
+      <w:r>
+        <w:rPr>
+          <w:rFonts w:cs="Times New Roman"/>
+          <w:b/>
+          <w:color w:val="000000"/>
+          <w:sz w:val="28"/>
+          <w:szCs w:val="28"/>
+        </w:rPr>
+        <w:t>ra</w:t>
+      </w:r>
+      <w:proofErr w:type="spellEnd"/>
+      <w:r>
+        <w:rPr>
+          <w:rFonts w:cs="Times New Roman"/>
+          <w:b/>
+          <w:color w:val="000000"/>
+          <w:sz w:val="28"/>
+          <w:szCs w:val="28"/>
+        </w:rPr>
+        <w:t xml:space="preserve"> </w:t>
+      </w:r>
+      <w:proofErr w:type="spellStart"/>
+      <w:r>
+        <w:rPr>
+          <w:rFonts w:cs="Times New Roman"/>
+          <w:b/>
+          <w:color w:val="000000"/>
+          <w:sz w:val="28"/>
+          <w:szCs w:val="28"/>
+        </w:rPr>
+        <w:t>viện</w:t>
+      </w:r>
+      <w:proofErr w:type="spellEnd"/>
+      <w:r>
+        <w:rPr>
+          <w:rFonts w:cs="Times New Roman"/>
+          <w:b/>
+          <w:color w:val="000000"/>
+          <w:sz w:val="28"/>
+          <w:szCs w:val="28"/>
+        </w:rPr>
+        <w:t xml:space="preserve">: </w:t>
       </w:r>
     </w:p>
     <w:tbl>
@@ -2770,8 +5799,19 @@
                 <w:sz w:val="28"/>
                 <w:szCs w:val="28"/>
               </w:rPr>
-              <w:t xml:space="preserve"> Khỏi</w:t>
-            </w:r>
+              <w:t xml:space="preserve"> </w:t>
+            </w:r>
+            <w:proofErr w:type="spellStart"/>
+            <w:r>
+              <w:rPr>
+                <w:rStyle w:val="TitleChar"/>
+                <w:rFonts w:ascii="Times New Roman" w:hAnsi="Times New Roman" w:cs="Times New Roman"/>
+                <w:sz w:val="28"/>
+                <w:szCs w:val="28"/>
+              </w:rPr>
+              <w:t>Khỏi</w:t>
+            </w:r>
+            <w:proofErr w:type="spellEnd"/>
           </w:p>
         </w:tc>
         <w:tc>
@@ -2829,8 +5869,19 @@
                 <w:sz w:val="28"/>
                 <w:szCs w:val="28"/>
               </w:rPr>
-              <w:t xml:space="preserve"> Đỡ</w:t>
-            </w:r>
+              <w:t xml:space="preserve"> </w:t>
+            </w:r>
+            <w:proofErr w:type="spellStart"/>
+            <w:r>
+              <w:rPr>
+                <w:rStyle w:val="TitleChar"/>
+                <w:rFonts w:ascii="Times New Roman" w:hAnsi="Times New Roman" w:cs="Times New Roman"/>
+                <w:sz w:val="28"/>
+                <w:szCs w:val="28"/>
+              </w:rPr>
+              <w:t>Đỡ</w:t>
+            </w:r>
+            <w:proofErr w:type="spellEnd"/>
           </w:p>
         </w:tc>
         <w:tc>
@@ -2888,8 +5939,59 @@
                 <w:sz w:val="28"/>
                 <w:szCs w:val="28"/>
               </w:rPr>
-              <w:t xml:space="preserve"> Không thay đổi</w:t>
-            </w:r>
+              <w:t xml:space="preserve"> </w:t>
+            </w:r>
+            <w:proofErr w:type="spellStart"/>
+            <w:r>
+              <w:rPr>
+                <w:rStyle w:val="TitleChar"/>
+                <w:rFonts w:ascii="Times New Roman" w:hAnsi="Times New Roman" w:cs="Times New Roman"/>
+                <w:sz w:val="28"/>
+                <w:szCs w:val="28"/>
+              </w:rPr>
+              <w:t>Không</w:t>
+            </w:r>
+            <w:proofErr w:type="spellEnd"/>
+            <w:r>
+              <w:rPr>
+                <w:rStyle w:val="TitleChar"/>
+                <w:rFonts w:ascii="Times New Roman" w:hAnsi="Times New Roman" w:cs="Times New Roman"/>
+                <w:sz w:val="28"/>
+                <w:szCs w:val="28"/>
+              </w:rPr>
+              <w:t xml:space="preserve"> </w:t>
+            </w:r>
+            <w:proofErr w:type="spellStart"/>
+            <w:r>
+              <w:rPr>
+                <w:rStyle w:val="TitleChar"/>
+                <w:rFonts w:ascii="Times New Roman" w:hAnsi="Times New Roman" w:cs="Times New Roman"/>
+                <w:sz w:val="28"/>
+                <w:szCs w:val="28"/>
+              </w:rPr>
+              <w:t>thay</w:t>
+            </w:r>
+            <w:proofErr w:type="spellEnd"/>
+            <w:r>
+              <w:rPr>
+                <w:rStyle w:val="TitleChar"/>
+                <w:rFonts w:ascii="Times New Roman" w:hAnsi="Times New Roman" w:cs="Times New Roman"/>
+                <w:sz w:val="28"/>
+                <w:szCs w:val="28"/>
+              </w:rPr>
+              <w:t xml:space="preserve"> </w:t>
+            </w:r>
+            <w:proofErr w:type="spellStart"/>
+            <w:r>
+              <w:rPr>
+                <w:rStyle w:val="TitleChar"/>
+                <w:rFonts w:ascii="Times New Roman" w:hAnsi="Times New Roman" w:cs="Times New Roman"/>
+                <w:sz w:val="28"/>
+                <w:szCs w:val="28"/>
+              </w:rPr>
+              <w:t>đổi</w:t>
+            </w:r>
+            <w:proofErr w:type="spellEnd"/>
           </w:p>
         </w:tc>
         <w:tc>
@@ -2948,8 +6050,39 @@
                 <w:sz w:val="28"/>
                 <w:szCs w:val="28"/>
               </w:rPr>
-              <w:t xml:space="preserve"> Nặng hơn</w:t>
-            </w:r>
+              <w:t xml:space="preserve"> </w:t>
+            </w:r>
+            <w:proofErr w:type="spellStart"/>
+            <w:r>
+              <w:rPr>
+                <w:rStyle w:val="TitleChar"/>
+                <w:rFonts w:ascii="Times New Roman" w:hAnsi="Times New Roman" w:cs="Times New Roman"/>
+                <w:sz w:val="28"/>
+                <w:szCs w:val="28"/>
+              </w:rPr>
+              <w:t>Nặng</w:t>
+            </w:r>
+            <w:proofErr w:type="spellEnd"/>
+            <w:r>
+              <w:rPr>
+                <w:rStyle w:val="TitleChar"/>
+                <w:rFonts w:ascii="Times New Roman" w:hAnsi="Times New Roman" w:cs="Times New Roman"/>
+                <w:sz w:val="28"/>
+                <w:szCs w:val="28"/>
+              </w:rPr>
+              <w:t xml:space="preserve"> </w:t>
+            </w:r>
+            <w:proofErr w:type="spellStart"/>
+            <w:r>
+              <w:rPr>
+                <w:rStyle w:val="TitleChar"/>
+                <w:rFonts w:ascii="Times New Roman" w:hAnsi="Times New Roman" w:cs="Times New Roman"/>
+                <w:sz w:val="28"/>
+                <w:szCs w:val="28"/>
+              </w:rPr>
+              <w:t>hơn</w:t>
+            </w:r>
+            <w:proofErr w:type="spellEnd"/>
           </w:p>
         </w:tc>
         <w:tc>
@@ -3007,8 +6140,39 @@
                 <w:sz w:val="28"/>
                 <w:szCs w:val="28"/>
               </w:rPr>
-              <w:t xml:space="preserve"> Tử vong</w:t>
-            </w:r>
+              <w:t xml:space="preserve"> </w:t>
+            </w:r>
+            <w:proofErr w:type="spellStart"/>
+            <w:r>
+              <w:rPr>
+                <w:rStyle w:val="TitleChar"/>
+                <w:rFonts w:ascii="Times New Roman" w:hAnsi="Times New Roman" w:cs="Times New Roman"/>
+                <w:sz w:val="28"/>
+                <w:szCs w:val="28"/>
+              </w:rPr>
+              <w:t>Tử</w:t>
+            </w:r>
+            <w:proofErr w:type="spellEnd"/>
+            <w:r>
+              <w:rPr>
+                <w:rStyle w:val="TitleChar"/>
+                <w:rFonts w:ascii="Times New Roman" w:hAnsi="Times New Roman" w:cs="Times New Roman"/>
+                <w:sz w:val="28"/>
+                <w:szCs w:val="28"/>
+              </w:rPr>
+              <w:t xml:space="preserve"> </w:t>
+            </w:r>
+            <w:proofErr w:type="spellStart"/>
+            <w:r>
+              <w:rPr>
+                <w:rStyle w:val="TitleChar"/>
+                <w:rFonts w:ascii="Times New Roman" w:hAnsi="Times New Roman" w:cs="Times New Roman"/>
+                <w:sz w:val="28"/>
+                <w:szCs w:val="28"/>
+              </w:rPr>
+              <w:t>vong</w:t>
+            </w:r>
+            <w:proofErr w:type="spellEnd"/>
           </w:p>
         </w:tc>
       </w:tr>
@@ -3073,7 +6237,87 @@
                 <w:sz w:val="28"/>
                 <w:szCs w:val="28"/>
               </w:rPr>
-              <w:t xml:space="preserve"> Tiên lượng nặng xin về </w:t>
+              <w:t xml:space="preserve"> Tiên </w:t>
+            </w:r>
+            <w:proofErr w:type="spellStart"/>
+            <w:r>
+              <w:rPr>
+                <w:rStyle w:val="TitleChar"/>
+                <w:rFonts w:ascii="Times New Roman" w:hAnsi="Times New Roman" w:cs="Times New Roman"/>
+                <w:sz w:val="28"/>
+                <w:szCs w:val="28"/>
+              </w:rPr>
+              <w:t>lượng</w:t>
+            </w:r>
+            <w:proofErr w:type="spellEnd"/>
+            <w:r>
+              <w:rPr>
+                <w:rStyle w:val="TitleChar"/>
+                <w:rFonts w:ascii="Times New Roman" w:hAnsi="Times New Roman" w:cs="Times New Roman"/>
+                <w:sz w:val="28"/>
+                <w:szCs w:val="28"/>
+              </w:rPr>
+              <w:t xml:space="preserve"> </w:t>
+            </w:r>
+            <w:proofErr w:type="spellStart"/>
+            <w:r>
+              <w:rPr>
+                <w:rStyle w:val="TitleChar"/>
+                <w:rFonts w:ascii="Times New Roman" w:hAnsi="Times New Roman" w:cs="Times New Roman"/>
+                <w:sz w:val="28"/>
+                <w:szCs w:val="28"/>
+              </w:rPr>
+              <w:t>nặng</w:t>
+            </w:r>
+            <w:proofErr w:type="spellEnd"/>
+            <w:r>
+              <w:rPr>
+                <w:rStyle w:val="TitleChar"/>
+                <w:rFonts w:ascii="Times New Roman" w:hAnsi="Times New Roman" w:cs="Times New Roman"/>
+                <w:sz w:val="28"/>
+                <w:szCs w:val="28"/>
+              </w:rPr>
+              <w:t xml:space="preserve"> </w:t>
+            </w:r>
+            <w:proofErr w:type="spellStart"/>
+            <w:r>
+              <w:rPr>
+                <w:rStyle w:val="TitleChar"/>
+                <w:rFonts w:ascii="Times New Roman" w:hAnsi="Times New Roman" w:cs="Times New Roman"/>
+                <w:sz w:val="28"/>
+                <w:szCs w:val="28"/>
+              </w:rPr>
+              <w:t>xin</w:t>
+            </w:r>
+            <w:proofErr w:type="spellEnd"/>
+            <w:r>
+              <w:rPr>
+                <w:rStyle w:val="TitleChar"/>
+                <w:rFonts w:ascii="Times New Roman" w:hAnsi="Times New Roman" w:cs="Times New Roman"/>
+                <w:sz w:val="28"/>
+                <w:szCs w:val="28"/>
+              </w:rPr>
+              <w:t xml:space="preserve"> </w:t>
+            </w:r>
+            <w:proofErr w:type="spellStart"/>
+            <w:r>
+              <w:rPr>
+                <w:rStyle w:val="TitleChar"/>
+                <w:rFonts w:ascii="Times New Roman" w:hAnsi="Times New Roman" w:cs="Times New Roman"/>
+                <w:sz w:val="28"/>
+                <w:szCs w:val="28"/>
+              </w:rPr>
+              <w:t>về</w:t>
+            </w:r>
+            <w:proofErr w:type="spellEnd"/>
+            <w:r>
+              <w:rPr>
+                <w:rStyle w:val="TitleChar"/>
+                <w:rFonts w:ascii="Times New Roman" w:hAnsi="Times New Roman" w:cs="Times New Roman"/>
+                <w:sz w:val="28"/>
+                <w:szCs w:val="28"/>
+              </w:rPr>
+              <w:t xml:space="preserve"> </w:t>
             </w:r>
           </w:p>
         </w:tc>
@@ -3132,8 +6376,59 @@
                 <w:sz w:val="28"/>
                 <w:szCs w:val="28"/>
               </w:rPr>
-              <w:t xml:space="preserve"> Chưa xác định</w:t>
-            </w:r>
+              <w:t xml:space="preserve"> </w:t>
+            </w:r>
+            <w:proofErr w:type="spellStart"/>
+            <w:r>
+              <w:rPr>
+                <w:rStyle w:val="TitleChar"/>
+                <w:rFonts w:ascii="Times New Roman" w:hAnsi="Times New Roman" w:cs="Times New Roman"/>
+                <w:sz w:val="28"/>
+                <w:szCs w:val="28"/>
+              </w:rPr>
+              <w:t>Chưa</w:t>
+            </w:r>
+            <w:proofErr w:type="spellEnd"/>
+            <w:r>
+              <w:rPr>
+                <w:rStyle w:val="TitleChar"/>
+                <w:rFonts w:ascii="Times New Roman" w:hAnsi="Times New Roman" w:cs="Times New Roman"/>
+                <w:sz w:val="28"/>
+                <w:szCs w:val="28"/>
+              </w:rPr>
+              <w:t xml:space="preserve"> </w:t>
+            </w:r>
+            <w:proofErr w:type="spellStart"/>
+            <w:r>
+              <w:rPr>
+                <w:rStyle w:val="TitleChar"/>
+                <w:rFonts w:ascii="Times New Roman" w:hAnsi="Times New Roman" w:cs="Times New Roman"/>
+                <w:sz w:val="28"/>
+                <w:szCs w:val="28"/>
+              </w:rPr>
+              <w:t>xác</w:t>
+            </w:r>
+            <w:proofErr w:type="spellEnd"/>
+            <w:r>
+              <w:rPr>
+                <w:rStyle w:val="TitleChar"/>
+                <w:rFonts w:ascii="Times New Roman" w:hAnsi="Times New Roman" w:cs="Times New Roman"/>
+                <w:sz w:val="28"/>
+                <w:szCs w:val="28"/>
+              </w:rPr>
+              <w:t xml:space="preserve"> </w:t>
+            </w:r>
+            <w:proofErr w:type="spellStart"/>
+            <w:r>
+              <w:rPr>
+                <w:rStyle w:val="TitleChar"/>
+                <w:rFonts w:ascii="Times New Roman" w:hAnsi="Times New Roman" w:cs="Times New Roman"/>
+                <w:sz w:val="28"/>
+                <w:szCs w:val="28"/>
+              </w:rPr>
+              <w:t>định</w:t>
+            </w:r>
+            <w:proofErr w:type="spellEnd"/>
           </w:p>
         </w:tc>
       </w:tr>
@@ -3181,15 +6476,203 @@
           <w:szCs w:val="28"/>
         </w:rPr>
       </w:pPr>
-      <w:r>
-        <w:rPr>
-          <w:rFonts w:cs="Times New Roman"/>
-          <w:b/>
-          <w:color w:val="000000"/>
-          <w:sz w:val="28"/>
-          <w:szCs w:val="28"/>
-        </w:rPr>
-        <w:t xml:space="preserve">Hướng điều trị và các chế độ tiếp theo: </w:t>
+      <w:proofErr w:type="spellStart"/>
+      <w:r>
+        <w:rPr>
+          <w:rFonts w:cs="Times New Roman"/>
+          <w:b/>
+          <w:color w:val="000000"/>
+          <w:sz w:val="28"/>
+          <w:szCs w:val="28"/>
+        </w:rPr>
+        <w:t>Hướng</w:t>
+      </w:r>
+      <w:proofErr w:type="spellEnd"/>
+      <w:r>
+        <w:rPr>
+          <w:rFonts w:cs="Times New Roman"/>
+          <w:b/>
+          <w:color w:val="000000"/>
+          <w:sz w:val="28"/>
+          <w:szCs w:val="28"/>
+        </w:rPr>
+        <w:t xml:space="preserve"> </w:t>
+      </w:r>
+      <w:proofErr w:type="spellStart"/>
+      <w:r>
+        <w:rPr>
+          <w:rFonts w:cs="Times New Roman"/>
+          <w:b/>
+          <w:color w:val="000000"/>
+          <w:sz w:val="28"/>
+          <w:szCs w:val="28"/>
+        </w:rPr>
+        <w:t>điều</w:t>
+      </w:r>
+      <w:proofErr w:type="spellEnd"/>
+      <w:r>
+        <w:rPr>
+          <w:rFonts w:cs="Times New Roman"/>
+          <w:b/>
+          <w:color w:val="000000"/>
+          <w:sz w:val="28"/>
+          <w:szCs w:val="28"/>
+        </w:rPr>
+        <w:t xml:space="preserve"> </w:t>
+      </w:r>
+      <w:proofErr w:type="spellStart"/>
+      <w:r>
+        <w:rPr>
+          <w:rFonts w:cs="Times New Roman"/>
+          <w:b/>
+          <w:color w:val="000000"/>
+          <w:sz w:val="28"/>
+          <w:szCs w:val="28"/>
+        </w:rPr>
+        <w:t>trị</w:t>
+      </w:r>
+      <w:proofErr w:type="spellEnd"/>
+      <w:r>
+        <w:rPr>
+          <w:rFonts w:cs="Times New Roman"/>
+          <w:b/>
+          <w:color w:val="000000"/>
+          <w:sz w:val="28"/>
+          <w:szCs w:val="28"/>
+        </w:rPr>
+        <w:t xml:space="preserve"> </w:t>
+      </w:r>
+      <w:proofErr w:type="spellStart"/>
+      <w:r>
+        <w:rPr>
+          <w:rFonts w:cs="Times New Roman"/>
+          <w:b/>
+          <w:color w:val="000000"/>
+          <w:sz w:val="28"/>
+          <w:szCs w:val="28"/>
+        </w:rPr>
+        <w:t>và</w:t>
+      </w:r>
+      <w:proofErr w:type="spellEnd"/>
+      <w:r>
+        <w:rPr>
+          <w:rFonts w:cs="Times New Roman"/>
+          <w:b/>
+          <w:color w:val="000000"/>
+          <w:sz w:val="28"/>
+          <w:szCs w:val="28"/>
+        </w:rPr>
+        <w:t xml:space="preserve"> </w:t>
+      </w:r>
+      <w:proofErr w:type="spellStart"/>
+      <w:r>
+        <w:rPr>
+          <w:rFonts w:cs="Times New Roman"/>
+          <w:b/>
+          <w:color w:val="000000"/>
+          <w:sz w:val="28"/>
+          <w:szCs w:val="28"/>
+        </w:rPr>
+        <w:t>các</w:t>
+      </w:r>
+      <w:proofErr w:type="spellEnd"/>
+      <w:r>
+        <w:rPr>
+          <w:rFonts w:cs="Times New Roman"/>
+          <w:b/>
+          <w:color w:val="000000"/>
+          <w:sz w:val="28"/>
+          <w:szCs w:val="28"/>
+        </w:rPr>
+        <w:t xml:space="preserve"> </w:t>
+      </w:r>
+      <w:proofErr w:type="spellStart"/>
+      <w:r>
+        <w:rPr>
+          <w:rFonts w:cs="Times New Roman"/>
+          <w:b/>
+          <w:color w:val="000000"/>
+          <w:sz w:val="28"/>
+          <w:szCs w:val="28"/>
+        </w:rPr>
+        <w:t>chế</w:t>
+      </w:r>
+      <w:proofErr w:type="spellEnd"/>
+      <w:r>
+        <w:rPr>
+          <w:rFonts w:cs="Times New Roman"/>
+          <w:b/>
+          <w:color w:val="000000"/>
+          <w:sz w:val="28"/>
+          <w:szCs w:val="28"/>
+        </w:rPr>
+        <w:t xml:space="preserve"> </w:t>
+      </w:r>
+      <w:proofErr w:type="spellStart"/>
+      <w:r>
+        <w:rPr>
+          <w:rFonts w:cs="Times New Roman"/>
+          <w:b/>
+          <w:color w:val="000000"/>
+          <w:sz w:val="28"/>
+          <w:szCs w:val="28"/>
+        </w:rPr>
+        <w:t>độ</w:t>
+      </w:r>
+      <w:proofErr w:type="spellEnd"/>
+      <w:r>
+        <w:rPr>
+          <w:rFonts w:cs="Times New Roman"/>
+          <w:b/>
+          <w:color w:val="000000"/>
+          <w:sz w:val="28"/>
+          <w:szCs w:val="28"/>
+        </w:rPr>
+        <w:t xml:space="preserve"> </w:t>
+      </w:r>
+      <w:proofErr w:type="spellStart"/>
+      <w:r>
+        <w:rPr>
+          <w:rFonts w:cs="Times New Roman"/>
+          <w:b/>
+          <w:color w:val="000000"/>
+          <w:sz w:val="28"/>
+          <w:szCs w:val="28"/>
+        </w:rPr>
+        <w:t>tiếp</w:t>
+      </w:r>
+      <w:proofErr w:type="spellEnd"/>
+      <w:r>
+        <w:rPr>
+          <w:rFonts w:cs="Times New Roman"/>
+          <w:b/>
+          <w:color w:val="000000"/>
+          <w:sz w:val="28"/>
+          <w:szCs w:val="28"/>
+        </w:rPr>
+        <w:t xml:space="preserve"> </w:t>
+      </w:r>
+      <w:proofErr w:type="spellStart"/>
+      <w:r>
+        <w:rPr>
+          <w:rFonts w:cs="Times New Roman"/>
+          <w:b/>
+          <w:color w:val="000000"/>
+          <w:sz w:val="28"/>
+          <w:szCs w:val="28"/>
+        </w:rPr>
+        <w:t>theo</w:t>
+      </w:r>
+      <w:proofErr w:type="spellEnd"/>
+      <w:r>
+        <w:rPr>
+          <w:rFonts w:cs="Times New Roman"/>
+          <w:b/>
+          <w:color w:val="000000"/>
+          <w:sz w:val="28"/>
+          <w:szCs w:val="28"/>
+        </w:rPr>
+        <w:t xml:space="preserve">: </w:t>
       </w:r>
     </w:p>
     <w:p>
@@ -3246,13 +6729,13 @@
         <w:tblLook w:val="04A0" w:firstRow="1" w:lastRow="0" w:firstColumn="1" w:lastColumn="0" w:noHBand="0" w:noVBand="1"/>
       </w:tblPr>
       <w:tblGrid>
-        <w:gridCol w:w="4531"/>
-        <w:gridCol w:w="4531"/>
+        <w:gridCol w:w="3510"/>
+        <w:gridCol w:w="5552"/>
       </w:tblGrid>
       <w:tr>
         <w:tc>
           <w:tcPr>
-            <w:tcW w:w="4531" w:type="dxa"/>
+            <w:tcW w:w="3510" w:type="dxa"/>
           </w:tcPr>
           <w:p>
             <w:pPr>
@@ -3274,7 +6757,6 @@
               <w:autoSpaceDN w:val="0"/>
               <w:adjustRightInd w:val="0"/>
               <w:spacing w:after="0" w:line="288" w:lineRule="auto"/>
-              <w:jc w:val="center"/>
               <w:rPr>
                 <w:rFonts w:cs="Times New Roman"/>
                 <w:b/>
@@ -3287,7 +6769,7 @@
         </w:tc>
         <w:tc>
           <w:tcPr>
-            <w:tcW w:w="4531" w:type="dxa"/>
+            <w:tcW w:w="5552" w:type="dxa"/>
           </w:tcPr>
           <w:p>
             <w:pPr>
@@ -3320,6 +6802,7 @@
                 <w:szCs w:val="28"/>
               </w:rPr>
             </w:pPr>
+            <w:proofErr w:type="spellStart"/>
             <w:r>
               <w:rPr>
                 <w:rFonts w:cs="Times New Roman"/>
@@ -3328,7 +6811,40 @@
                 <w:sz w:val="28"/>
                 <w:szCs w:val="28"/>
               </w:rPr>
-              <w:t xml:space="preserve">Uông Bí, </w:t>
+              <w:t>Uông</w:t>
+            </w:r>
+            <w:proofErr w:type="spellEnd"/>
+            <w:r>
+              <w:rPr>
+                <w:rFonts w:cs="Times New Roman"/>
+                <w:i/>
+                <w:color w:val="000000"/>
+                <w:sz w:val="28"/>
+                <w:szCs w:val="28"/>
+              </w:rPr>
+              <w:t xml:space="preserve"> </w:t>
+            </w:r>
+            <w:proofErr w:type="spellStart"/>
+            <w:r>
+              <w:rPr>
+                <w:rFonts w:cs="Times New Roman"/>
+                <w:i/>
+                <w:color w:val="000000"/>
+                <w:sz w:val="28"/>
+                <w:szCs w:val="28"/>
+              </w:rPr>
+              <w:t>Bí</w:t>
+            </w:r>
+            <w:proofErr w:type="spellEnd"/>
+            <w:r>
+              <w:rPr>
+                <w:rFonts w:cs="Times New Roman"/>
+                <w:i/>
+                <w:color w:val="000000"/>
+                <w:sz w:val="28"/>
+                <w:szCs w:val="28"/>
+              </w:rPr>
+              <w:t>,</w:t>
             </w:r>
             <w:bookmarkStart w:id="31" w:name="NgayInBaoCao"/>
             <w:bookmarkEnd w:id="31"/>
@@ -3547,6 +7063,79 @@
             </w:pPr>
             <w:bookmarkStart w:id="32" w:name="DoctorName"/>
             <w:bookmarkEnd w:id="32"/>
+          </w:p>
+        </w:tc>
+      </w:tr>
+      <w:tr>
+        <w:tc>
+          <w:tcPr>
+            <w:tcW w:w="3510" w:type="dxa"/>
+          </w:tcPr>
+          <w:p>
+            <w:pPr>
+              <w:widowControl w:val="0"/>
+              <w:tabs>
+                <w:tab w:val="left" w:pos="360"/>
+                <w:tab w:val="left" w:pos="720"/>
+                <w:tab w:val="left" w:pos="1080"/>
+                <w:tab w:val="left" w:pos="1440"/>
+                <w:tab w:val="left" w:pos="1800"/>
+                <w:tab w:val="left" w:pos="2160"/>
+                <w:tab w:val="left" w:pos="2520"/>
+                <w:tab w:val="left" w:pos="2880"/>
+                <w:tab w:val="left" w:pos="3240"/>
+                <w:tab w:val="left" w:pos="3600"/>
+                <w:tab w:val="left" w:pos="3960"/>
+              </w:tabs>
+              <w:autoSpaceDE w:val="0"/>
+              <w:autoSpaceDN w:val="0"/>
+              <w:adjustRightInd w:val="0"/>
+              <w:spacing w:after="0" w:line="288" w:lineRule="auto"/>
+              <w:jc w:val="center"/>
+              <w:rPr>
+                <w:rFonts w:cs="Times New Roman"/>
+                <w:b/>
+                <w:color w:val="000000"/>
+                <w:sz w:val="28"/>
+                <w:szCs w:val="28"/>
+              </w:rPr>
+            </w:pPr>
+          </w:p>
+        </w:tc>
+        <w:tc>
+          <w:tcPr>
+            <w:tcW w:w="5552" w:type="dxa"/>
+          </w:tcPr>
+          <w:p>
+            <w:pPr>
+              <w:widowControl w:val="0"/>
+              <w:tabs>
+                <w:tab w:val="left" w:pos="360"/>
+                <w:tab w:val="left" w:pos="720"/>
+                <w:tab w:val="left" w:pos="1080"/>
+                <w:tab w:val="left" w:pos="1440"/>
+                <w:tab w:val="left" w:pos="1800"/>
+                <w:tab w:val="left" w:pos="2160"/>
+                <w:tab w:val="left" w:pos="2520"/>
+                <w:tab w:val="left" w:pos="2880"/>
+                <w:tab w:val="left" w:pos="3240"/>
+                <w:tab w:val="left" w:pos="3600"/>
+                <w:tab w:val="left" w:pos="3960"/>
+                <w:tab w:val="left" w:pos="4320"/>
+                <w:tab w:val="left" w:pos="4680"/>
+              </w:tabs>
+              <w:autoSpaceDE w:val="0"/>
+              <w:autoSpaceDN w:val="0"/>
+              <w:adjustRightInd w:val="0"/>
+              <w:spacing w:after="0" w:line="288" w:lineRule="auto"/>
+              <w:rPr>
+                <w:rFonts w:cs="Times New Roman"/>
+                <w:i/>
+                <w:color w:val="000000"/>
+                <w:sz w:val="28"/>
+                <w:szCs w:val="28"/>
+              </w:rPr>
+            </w:pPr>
           </w:p>
         </w:tc>
       </w:tr>

</xml_diff>